<commit_message>
R load and motor simulations
</commit_message>
<xml_diff>
--- a/3phase_diode+buck/Report/SIMULATION RESULTS.docx
+++ b/3phase_diode+buck/Report/SIMULATION RESULTS.docx
@@ -5,31 +5,63 @@
     <w:p>
       <w:pPr>
         <w:keepNext/>
-        <w:rPr>
-          <w:noProof/>
-        </w:rPr>
-      </w:pPr>
-      <w:r>
-        <w:rPr>
-          <w:noProof/>
-        </w:rPr>
+      </w:pPr>
+      <w:r>
         <w:t>SIMULATION RESULTS</w:t>
       </w:r>
-      <w:bookmarkStart w:id="0" w:name="_GoBack"/>
-      <w:bookmarkEnd w:id="0"/>
     </w:p>
     <w:p>
       <w:pPr>
         <w:keepNext/>
-      </w:pPr>
-      <w:r>
-        <w:rPr>
-          <w:noProof/>
-        </w:rPr>
+        <w:jc w:val="both"/>
+      </w:pPr>
+      <w:r>
+        <w:tab/>
+        <w:t xml:space="preserve">There are two different simulations for R load and RL load; that is, motor. Initially, simulations are observed for R load because practically R load tests are tried before motor tests. In the laboratory, R loads </w:t>
+      </w:r>
+      <w:r>
+        <w:t>a</w:t>
+      </w:r>
+      <w:r>
+        <w:t>re durable for 3 A so Input peak voltage is 80 V line to line and output current is nearly 3 A at the simulations. Also, duty cycle is 0.7.</w:t>
+      </w:r>
+      <w:r>
+        <w:t xml:space="preserve"> Also, R is 17.7</w:t>
+      </w:r>
+      <w:r>
+        <w:rPr>
+          <w:rFonts w:cstheme="minorHAnsi"/>
+        </w:rPr>
+        <w:t>Ω</w:t>
+      </w:r>
+      <w:r>
+        <w:t xml:space="preserve"> because in the laboratory, each resistors are 50 </w:t>
+      </w:r>
+      <w:r>
+        <w:rPr>
+          <w:rFonts w:cstheme="minorHAnsi"/>
+        </w:rPr>
+        <w:t>Ω</w:t>
+      </w:r>
+      <w:r>
+        <w:t xml:space="preserve"> and maximum current can be obtained if each load are tied parallel. </w:t>
+      </w:r>
+    </w:p>
+    <w:p>
+      <w:pPr>
+        <w:keepNext/>
+        <w:jc w:val="center"/>
+      </w:pPr>
+    </w:p>
+    <w:p>
+      <w:pPr>
+        <w:keepNext/>
+      </w:pPr>
+      <w:r>
         <w:drawing>
           <wp:inline distT="0" distB="0" distL="0" distR="0" wp14:anchorId="69423EE4" wp14:editId="2FF0B59B">
-            <wp:extent cx="5972810" cy="2876550"/>
-            <wp:effectExtent l="0" t="0" r="8890" b="0"/>
+            <wp:extent cx="6471203" cy="3116580"/>
+            <wp:effectExtent l="0" t="0" r="6350" b="7620"/>
             <wp:docPr id="2" name="Resim 2"/>
             <wp:cNvGraphicFramePr>
               <a:graphicFrameLocks xmlns:a="http://schemas.openxmlformats.org/drawingml/2006/main" noChangeAspect="1"/>
@@ -50,7 +82,7 @@
                   <pic:spPr>
                     <a:xfrm>
                       <a:off x="0" y="0"/>
-                      <a:ext cx="5972810" cy="2876550"/>
+                      <a:ext cx="6477382" cy="3119556"/>
                     </a:xfrm>
                     <a:prstGeom prst="rect">
                       <a:avLst/>
@@ -103,18 +135,988 @@
           <w:sz w:val="24"/>
           <w:szCs w:val="24"/>
         </w:rPr>
-        <w:t>Circuit Schematic with DC Motor (Without Gate Driver)</w:t>
+        <w:t xml:space="preserve">Circuit Schematic with </w:t>
+      </w:r>
+      <w:r>
+        <w:rPr>
+          <w:i w:val="0"/>
+          <w:sz w:val="24"/>
+          <w:szCs w:val="24"/>
+        </w:rPr>
+        <w:t>R Load</w:t>
+      </w:r>
+      <w:r>
+        <w:rPr>
+          <w:i w:val="0"/>
+          <w:sz w:val="24"/>
+          <w:szCs w:val="24"/>
+        </w:rPr>
+        <w:t xml:space="preserve"> (Without Gate Driver)</w:t>
       </w:r>
     </w:p>
     <w:p/>
     <w:p>
       <w:pPr>
+        <w:jc w:val="center"/>
+      </w:pPr>
+      <w:r>
+        <w:lastRenderedPageBreak/>
+        <w:drawing>
+          <wp:inline distT="0" distB="0" distL="0" distR="0">
+            <wp:extent cx="3985260" cy="2917185"/>
+            <wp:effectExtent l="0" t="0" r="0" b="0"/>
+            <wp:docPr id="4" name="Resim 4" descr="E:\Dersler\4. sınıf\EE463\Hardware\Report\Fotos R load\Duty cycle.PNG"/>
+            <wp:cNvGraphicFramePr>
+              <a:graphicFrameLocks xmlns:a="http://schemas.openxmlformats.org/drawingml/2006/main" noChangeAspect="1"/>
+            </wp:cNvGraphicFramePr>
+            <a:graphic xmlns:a="http://schemas.openxmlformats.org/drawingml/2006/main">
+              <a:graphicData uri="http://schemas.openxmlformats.org/drawingml/2006/picture">
+                <pic:pic xmlns:pic="http://schemas.openxmlformats.org/drawingml/2006/picture">
+                  <pic:nvPicPr>
+                    <pic:cNvPr id="0" name="Picture 2" descr="E:\Dersler\4. sınıf\EE463\Hardware\Report\Fotos R load\Duty cycle.PNG"/>
+                    <pic:cNvPicPr>
+                      <a:picLocks noChangeAspect="1" noChangeArrowheads="1"/>
+                    </pic:cNvPicPr>
+                  </pic:nvPicPr>
+                  <pic:blipFill>
+                    <a:blip r:embed="rId5" cstate="print">
+                      <a:extLst>
+                        <a:ext uri="{28A0092B-C50C-407E-A947-70E740481C1C}">
+                          <a14:useLocalDpi xmlns:a14="http://schemas.microsoft.com/office/drawing/2010/main" val="0"/>
+                        </a:ext>
+                      </a:extLst>
+                    </a:blip>
+                    <a:srcRect/>
+                    <a:stretch>
+                      <a:fillRect/>
+                    </a:stretch>
+                  </pic:blipFill>
+                  <pic:spPr bwMode="auto">
+                    <a:xfrm>
+                      <a:off x="0" y="0"/>
+                      <a:ext cx="4011859" cy="2936655"/>
+                    </a:xfrm>
+                    <a:prstGeom prst="rect">
+                      <a:avLst/>
+                    </a:prstGeom>
+                    <a:noFill/>
+                    <a:ln>
+                      <a:noFill/>
+                    </a:ln>
+                  </pic:spPr>
+                </pic:pic>
+              </a:graphicData>
+            </a:graphic>
+          </wp:inline>
+        </w:drawing>
+      </w:r>
+    </w:p>
+    <w:p>
+      <w:pPr>
+        <w:pStyle w:val="ResimYazs"/>
+        <w:jc w:val="center"/>
+        <w:rPr>
+          <w:i w:val="0"/>
+          <w:sz w:val="24"/>
+          <w:szCs w:val="24"/>
+        </w:rPr>
+      </w:pPr>
+      <w:r>
+        <w:rPr>
+          <w:i w:val="0"/>
+          <w:sz w:val="24"/>
+          <w:szCs w:val="24"/>
+        </w:rPr>
+        <w:t xml:space="preserve">Figure </w:t>
+      </w:r>
+      <w:r>
+        <w:rPr>
+          <w:i w:val="0"/>
+          <w:sz w:val="24"/>
+          <w:szCs w:val="24"/>
+        </w:rPr>
+        <w:t>2</w:t>
+      </w:r>
+      <w:r>
+        <w:rPr>
+          <w:i w:val="0"/>
+          <w:sz w:val="24"/>
+          <w:szCs w:val="24"/>
+        </w:rPr>
+        <w:t xml:space="preserve">: </w:t>
+      </w:r>
+      <w:r>
+        <w:rPr>
+          <w:i w:val="0"/>
+          <w:sz w:val="24"/>
+          <w:szCs w:val="24"/>
+        </w:rPr>
+        <w:t>Duty Cycle is 0.7</w:t>
+      </w:r>
+    </w:p>
+    <w:p>
+      <w:r>
+        <w:tab/>
+        <w:t>Duty cycle is 0.7 for all simulation results.</w:t>
+      </w:r>
+    </w:p>
+    <w:p/>
+    <w:p>
+      <w:pPr>
+        <w:jc w:val="center"/>
+      </w:pPr>
+      <w:r>
+        <w:drawing>
+          <wp:inline distT="0" distB="0" distL="0" distR="0">
+            <wp:extent cx="4000500" cy="3302605"/>
+            <wp:effectExtent l="0" t="0" r="0" b="0"/>
+            <wp:docPr id="5" name="Resim 5" descr="E:\Dersler\4. sınıf\EE463\Hardware\Report\Fotos R load\Input voltage for 17.7 ohms R Load and 80 V line to line voltage.PNG"/>
+            <wp:cNvGraphicFramePr>
+              <a:graphicFrameLocks xmlns:a="http://schemas.openxmlformats.org/drawingml/2006/main" noChangeAspect="1"/>
+            </wp:cNvGraphicFramePr>
+            <a:graphic xmlns:a="http://schemas.openxmlformats.org/drawingml/2006/main">
+              <a:graphicData uri="http://schemas.openxmlformats.org/drawingml/2006/picture">
+                <pic:pic xmlns:pic="http://schemas.openxmlformats.org/drawingml/2006/picture">
+                  <pic:nvPicPr>
+                    <pic:cNvPr id="0" name="Picture 3" descr="E:\Dersler\4. sınıf\EE463\Hardware\Report\Fotos R load\Input voltage for 17.7 ohms R Load and 80 V line to line voltage.PNG"/>
+                    <pic:cNvPicPr>
+                      <a:picLocks noChangeAspect="1" noChangeArrowheads="1"/>
+                    </pic:cNvPicPr>
+                  </pic:nvPicPr>
+                  <pic:blipFill>
+                    <a:blip r:embed="rId6" cstate="print">
+                      <a:extLst>
+                        <a:ext uri="{28A0092B-C50C-407E-A947-70E740481C1C}">
+                          <a14:useLocalDpi xmlns:a14="http://schemas.microsoft.com/office/drawing/2010/main" val="0"/>
+                        </a:ext>
+                      </a:extLst>
+                    </a:blip>
+                    <a:srcRect/>
+                    <a:stretch>
+                      <a:fillRect/>
+                    </a:stretch>
+                  </pic:blipFill>
+                  <pic:spPr bwMode="auto">
+                    <a:xfrm>
+                      <a:off x="0" y="0"/>
+                      <a:ext cx="4053192" cy="3346105"/>
+                    </a:xfrm>
+                    <a:prstGeom prst="rect">
+                      <a:avLst/>
+                    </a:prstGeom>
+                    <a:noFill/>
+                    <a:ln>
+                      <a:noFill/>
+                    </a:ln>
+                  </pic:spPr>
+                </pic:pic>
+              </a:graphicData>
+            </a:graphic>
+          </wp:inline>
+        </w:drawing>
+      </w:r>
+    </w:p>
+    <w:p>
+      <w:pPr>
+        <w:pStyle w:val="ResimYazs"/>
+        <w:jc w:val="center"/>
+        <w:rPr>
+          <w:i w:val="0"/>
+          <w:sz w:val="24"/>
+          <w:szCs w:val="24"/>
+        </w:rPr>
+      </w:pPr>
+      <w:r>
+        <w:rPr>
+          <w:i w:val="0"/>
+          <w:sz w:val="24"/>
+          <w:szCs w:val="24"/>
+        </w:rPr>
+        <w:t xml:space="preserve">Figure </w:t>
+      </w:r>
+      <w:r>
+        <w:rPr>
+          <w:i w:val="0"/>
+          <w:sz w:val="24"/>
+          <w:szCs w:val="24"/>
+        </w:rPr>
+        <w:t>3</w:t>
+      </w:r>
+      <w:r>
+        <w:rPr>
+          <w:i w:val="0"/>
+          <w:sz w:val="24"/>
+          <w:szCs w:val="24"/>
+        </w:rPr>
+        <w:t xml:space="preserve">: </w:t>
+      </w:r>
+      <w:r>
+        <w:rPr>
+          <w:i w:val="0"/>
+          <w:sz w:val="24"/>
+          <w:szCs w:val="24"/>
+        </w:rPr>
+        <w:t>Input Voltage for R load</w:t>
+      </w:r>
+    </w:p>
+    <w:p/>
+    <w:p>
+      <w:r>
+        <w:tab/>
+        <w:t xml:space="preserve">Input line to line voltage is 80 </w:t>
+      </w:r>
+      <w:proofErr w:type="spellStart"/>
+      <w:r>
+        <w:t>V</w:t>
+      </w:r>
+      <w:r>
+        <w:rPr>
+          <w:vertAlign w:val="subscript"/>
+        </w:rPr>
+        <w:t>peak</w:t>
+      </w:r>
+      <w:proofErr w:type="spellEnd"/>
+      <w:r>
+        <w:t xml:space="preserve"> at the simulation</w:t>
+      </w:r>
+      <w:r>
+        <w:t>s</w:t>
+      </w:r>
+      <w:r>
+        <w:t xml:space="preserve"> for R load.</w:t>
+      </w:r>
+    </w:p>
+    <w:p>
+      <w:pPr>
+        <w:jc w:val="center"/>
+      </w:pPr>
+      <w:r>
+        <w:rPr>
+          <w:noProof/>
+        </w:rPr>
+        <w:lastRenderedPageBreak/>
+        <w:drawing>
+          <wp:inline distT="0" distB="0" distL="0" distR="0">
+            <wp:extent cx="3885446" cy="3970020"/>
+            <wp:effectExtent l="0" t="0" r="1270" b="0"/>
+            <wp:docPr id="6" name="Resim 6" descr="E:\Dersler\4. sınıf\EE463\Hardware\Report\Fotos R load\Input current for 17.7 ohms R Load and 80 V line to line voltage.PNG"/>
+            <wp:cNvGraphicFramePr>
+              <a:graphicFrameLocks xmlns:a="http://schemas.openxmlformats.org/drawingml/2006/main" noChangeAspect="1"/>
+            </wp:cNvGraphicFramePr>
+            <a:graphic xmlns:a="http://schemas.openxmlformats.org/drawingml/2006/main">
+              <a:graphicData uri="http://schemas.openxmlformats.org/drawingml/2006/picture">
+                <pic:pic xmlns:pic="http://schemas.openxmlformats.org/drawingml/2006/picture">
+                  <pic:nvPicPr>
+                    <pic:cNvPr id="0" name="Picture 4" descr="E:\Dersler\4. sınıf\EE463\Hardware\Report\Fotos R load\Input current for 17.7 ohms R Load and 80 V line to line voltage.PNG"/>
+                    <pic:cNvPicPr>
+                      <a:picLocks noChangeAspect="1" noChangeArrowheads="1"/>
+                    </pic:cNvPicPr>
+                  </pic:nvPicPr>
+                  <pic:blipFill>
+                    <a:blip r:embed="rId7">
+                      <a:extLst>
+                        <a:ext uri="{28A0092B-C50C-407E-A947-70E740481C1C}">
+                          <a14:useLocalDpi xmlns:a14="http://schemas.microsoft.com/office/drawing/2010/main" val="0"/>
+                        </a:ext>
+                      </a:extLst>
+                    </a:blip>
+                    <a:srcRect/>
+                    <a:stretch>
+                      <a:fillRect/>
+                    </a:stretch>
+                  </pic:blipFill>
+                  <pic:spPr bwMode="auto">
+                    <a:xfrm>
+                      <a:off x="0" y="0"/>
+                      <a:ext cx="3893497" cy="3978246"/>
+                    </a:xfrm>
+                    <a:prstGeom prst="rect">
+                      <a:avLst/>
+                    </a:prstGeom>
+                    <a:noFill/>
+                    <a:ln>
+                      <a:noFill/>
+                    </a:ln>
+                  </pic:spPr>
+                </pic:pic>
+              </a:graphicData>
+            </a:graphic>
+          </wp:inline>
+        </w:drawing>
+      </w:r>
+    </w:p>
+    <w:p>
+      <w:pPr>
+        <w:pStyle w:val="ResimYazs"/>
+        <w:jc w:val="center"/>
+        <w:rPr>
+          <w:i w:val="0"/>
+          <w:sz w:val="24"/>
+          <w:szCs w:val="24"/>
+        </w:rPr>
+      </w:pPr>
+      <w:r>
+        <w:rPr>
+          <w:i w:val="0"/>
+          <w:sz w:val="24"/>
+          <w:szCs w:val="24"/>
+        </w:rPr>
+        <w:t xml:space="preserve">Figure </w:t>
+      </w:r>
+      <w:r>
+        <w:rPr>
+          <w:i w:val="0"/>
+          <w:sz w:val="24"/>
+          <w:szCs w:val="24"/>
+        </w:rPr>
+        <w:t>4</w:t>
+      </w:r>
+      <w:r>
+        <w:rPr>
+          <w:i w:val="0"/>
+          <w:sz w:val="24"/>
+          <w:szCs w:val="24"/>
+        </w:rPr>
+        <w:t xml:space="preserve">: </w:t>
+      </w:r>
+      <w:r>
+        <w:rPr>
+          <w:i w:val="0"/>
+          <w:sz w:val="24"/>
+          <w:szCs w:val="24"/>
+        </w:rPr>
+        <w:t>Input Current</w:t>
+      </w:r>
+      <w:r>
+        <w:rPr>
+          <w:i w:val="0"/>
+          <w:sz w:val="24"/>
+          <w:szCs w:val="24"/>
+        </w:rPr>
+        <w:t xml:space="preserve"> for R load</w:t>
+      </w:r>
+    </w:p>
+    <w:p/>
+    <w:p>
+      <w:r>
+        <w:tab/>
+        <w:t xml:space="preserve">There is a capacitor for filtering after three phase diode rectifier. Therefore capacitor try to charge and input current is observed as </w:t>
+      </w:r>
+      <w:r>
+        <w:rPr>
+          <w:color w:val="FF0000"/>
+        </w:rPr>
+        <w:t>Figure 4.</w:t>
+      </w:r>
+      <w:r>
+        <w:t xml:space="preserve"> If there were not a capacitor, third harmonics would disappear and waveform would be similar to sinusoid wave except third harmonics.  </w:t>
+      </w:r>
+    </w:p>
+    <w:p/>
+    <w:p>
+      <w:pPr>
+        <w:jc w:val="center"/>
+      </w:pPr>
+      <w:r>
+        <w:rPr>
+          <w:noProof/>
+        </w:rPr>
+        <w:lastRenderedPageBreak/>
+        <w:drawing>
+          <wp:inline distT="0" distB="0" distL="0" distR="0">
+            <wp:extent cx="5113020" cy="2786596"/>
+            <wp:effectExtent l="0" t="0" r="0" b="0"/>
+            <wp:docPr id="14" name="Resim 14" descr="E:\Dersler\4. sınıf\EE463\Hardware\Report\Fotos R load\Output of 3 phase diode rectifier after 470 uF capacitor Filter.PNG"/>
+            <wp:cNvGraphicFramePr>
+              <a:graphicFrameLocks xmlns:a="http://schemas.openxmlformats.org/drawingml/2006/main" noChangeAspect="1"/>
+            </wp:cNvGraphicFramePr>
+            <a:graphic xmlns:a="http://schemas.openxmlformats.org/drawingml/2006/main">
+              <a:graphicData uri="http://schemas.openxmlformats.org/drawingml/2006/picture">
+                <pic:pic xmlns:pic="http://schemas.openxmlformats.org/drawingml/2006/picture">
+                  <pic:nvPicPr>
+                    <pic:cNvPr id="0" name="Picture 5" descr="E:\Dersler\4. sınıf\EE463\Hardware\Report\Fotos R load\Output of 3 phase diode rectifier after 470 uF capacitor Filter.PNG"/>
+                    <pic:cNvPicPr>
+                      <a:picLocks noChangeAspect="1" noChangeArrowheads="1"/>
+                    </pic:cNvPicPr>
+                  </pic:nvPicPr>
+                  <pic:blipFill>
+                    <a:blip r:embed="rId8" cstate="print">
+                      <a:extLst>
+                        <a:ext uri="{28A0092B-C50C-407E-A947-70E740481C1C}">
+                          <a14:useLocalDpi xmlns:a14="http://schemas.microsoft.com/office/drawing/2010/main" val="0"/>
+                        </a:ext>
+                      </a:extLst>
+                    </a:blip>
+                    <a:srcRect/>
+                    <a:stretch>
+                      <a:fillRect/>
+                    </a:stretch>
+                  </pic:blipFill>
+                  <pic:spPr bwMode="auto">
+                    <a:xfrm>
+                      <a:off x="0" y="0"/>
+                      <a:ext cx="5128957" cy="2795282"/>
+                    </a:xfrm>
+                    <a:prstGeom prst="rect">
+                      <a:avLst/>
+                    </a:prstGeom>
+                    <a:noFill/>
+                    <a:ln>
+                      <a:noFill/>
+                    </a:ln>
+                  </pic:spPr>
+                </pic:pic>
+              </a:graphicData>
+            </a:graphic>
+          </wp:inline>
+        </w:drawing>
+      </w:r>
+    </w:p>
+    <w:p>
+      <w:pPr>
+        <w:pStyle w:val="ResimYazs"/>
+        <w:jc w:val="center"/>
+        <w:rPr>
+          <w:i w:val="0"/>
+          <w:sz w:val="24"/>
+          <w:szCs w:val="24"/>
+        </w:rPr>
+      </w:pPr>
+      <w:r>
+        <w:rPr>
+          <w:i w:val="0"/>
+          <w:sz w:val="24"/>
+          <w:szCs w:val="24"/>
+        </w:rPr>
+        <w:t xml:space="preserve">Figure </w:t>
+      </w:r>
+      <w:r>
+        <w:rPr>
+          <w:i w:val="0"/>
+          <w:sz w:val="24"/>
+          <w:szCs w:val="24"/>
+        </w:rPr>
+        <w:t>5</w:t>
+      </w:r>
+      <w:r>
+        <w:rPr>
+          <w:i w:val="0"/>
+          <w:sz w:val="24"/>
+          <w:szCs w:val="24"/>
+        </w:rPr>
+        <w:t xml:space="preserve">: </w:t>
+      </w:r>
+      <w:r>
+        <w:rPr>
+          <w:i w:val="0"/>
+          <w:sz w:val="24"/>
+          <w:szCs w:val="24"/>
+        </w:rPr>
+        <w:t xml:space="preserve">Output of Three Phase Diode Rectifier with 470 </w:t>
+      </w:r>
+      <w:proofErr w:type="spellStart"/>
+      <w:r>
+        <w:rPr>
+          <w:i w:val="0"/>
+          <w:sz w:val="24"/>
+          <w:szCs w:val="24"/>
+        </w:rPr>
+        <w:t>uF</w:t>
+      </w:r>
+      <w:proofErr w:type="spellEnd"/>
+      <w:r>
+        <w:rPr>
+          <w:i w:val="0"/>
+          <w:sz w:val="24"/>
+          <w:szCs w:val="24"/>
+        </w:rPr>
+        <w:t xml:space="preserve"> Capacitor Filter</w:t>
+      </w:r>
+    </w:p>
+    <w:p>
+      <w:pPr>
+        <w:jc w:val="center"/>
+      </w:pPr>
+    </w:p>
+    <w:p>
+      <w:pPr>
+        <w:ind w:firstLine="720"/>
+      </w:pPr>
+      <w:r>
+        <w:t xml:space="preserve">There is output voltage of three phase diode rectifier at </w:t>
+      </w:r>
+      <w:r>
+        <w:rPr>
+          <w:color w:val="FF0000"/>
+        </w:rPr>
+        <w:t>Figure 5.</w:t>
+      </w:r>
+      <w:r>
+        <w:t xml:space="preserve"> Output voltage have 6 pulse waveform and the frequency is 300 Hz. Also, output ripple is between 73 and 80 V so ripple is 7 V. If there were not a capacitor for filtering, output ripple of three phase diode rectifier would be 11 V.</w:t>
+      </w:r>
+    </w:p>
+    <w:p>
+      <w:pPr>
+        <w:ind w:firstLine="720"/>
+      </w:pPr>
+      <w:r>
+        <w:rPr>
+          <w:noProof/>
+        </w:rPr>
+        <w:lastRenderedPageBreak/>
+        <w:drawing>
+          <wp:inline distT="0" distB="0" distL="0" distR="0">
+            <wp:extent cx="5049417" cy="4206240"/>
+            <wp:effectExtent l="0" t="0" r="0" b="3810"/>
+            <wp:docPr id="15" name="Resim 15" descr="E:\Dersler\4. sınıf\EE463\Hardware\Report\Fotos R load\Output Voltage.PNG"/>
+            <wp:cNvGraphicFramePr>
+              <a:graphicFrameLocks xmlns:a="http://schemas.openxmlformats.org/drawingml/2006/main" noChangeAspect="1"/>
+            </wp:cNvGraphicFramePr>
+            <a:graphic xmlns:a="http://schemas.openxmlformats.org/drawingml/2006/main">
+              <a:graphicData uri="http://schemas.openxmlformats.org/drawingml/2006/picture">
+                <pic:pic xmlns:pic="http://schemas.openxmlformats.org/drawingml/2006/picture">
+                  <pic:nvPicPr>
+                    <pic:cNvPr id="0" name="Picture 6" descr="E:\Dersler\4. sınıf\EE463\Hardware\Report\Fotos R load\Output Voltage.PNG"/>
+                    <pic:cNvPicPr>
+                      <a:picLocks noChangeAspect="1" noChangeArrowheads="1"/>
+                    </pic:cNvPicPr>
+                  </pic:nvPicPr>
+                  <pic:blipFill>
+                    <a:blip r:embed="rId9">
+                      <a:extLst>
+                        <a:ext uri="{28A0092B-C50C-407E-A947-70E740481C1C}">
+                          <a14:useLocalDpi xmlns:a14="http://schemas.microsoft.com/office/drawing/2010/main" val="0"/>
+                        </a:ext>
+                      </a:extLst>
+                    </a:blip>
+                    <a:srcRect/>
+                    <a:stretch>
+                      <a:fillRect/>
+                    </a:stretch>
+                  </pic:blipFill>
+                  <pic:spPr bwMode="auto">
+                    <a:xfrm>
+                      <a:off x="0" y="0"/>
+                      <a:ext cx="5055424" cy="4211244"/>
+                    </a:xfrm>
+                    <a:prstGeom prst="rect">
+                      <a:avLst/>
+                    </a:prstGeom>
+                    <a:noFill/>
+                    <a:ln>
+                      <a:noFill/>
+                    </a:ln>
+                  </pic:spPr>
+                </pic:pic>
+              </a:graphicData>
+            </a:graphic>
+          </wp:inline>
+        </w:drawing>
+      </w:r>
+    </w:p>
+    <w:p>
+      <w:pPr>
+        <w:pStyle w:val="ResimYazs"/>
+        <w:jc w:val="center"/>
+        <w:rPr>
+          <w:i w:val="0"/>
+          <w:sz w:val="24"/>
+          <w:szCs w:val="24"/>
+        </w:rPr>
+      </w:pPr>
+      <w:r>
+        <w:rPr>
+          <w:i w:val="0"/>
+          <w:sz w:val="24"/>
+          <w:szCs w:val="24"/>
+        </w:rPr>
+        <w:t xml:space="preserve">Figure </w:t>
+      </w:r>
+      <w:r>
+        <w:rPr>
+          <w:i w:val="0"/>
+          <w:sz w:val="24"/>
+          <w:szCs w:val="24"/>
+        </w:rPr>
+        <w:t>6</w:t>
+      </w:r>
+      <w:r>
+        <w:rPr>
+          <w:i w:val="0"/>
+          <w:sz w:val="24"/>
+          <w:szCs w:val="24"/>
+        </w:rPr>
+        <w:t xml:space="preserve">: </w:t>
+      </w:r>
+      <w:r>
+        <w:rPr>
+          <w:i w:val="0"/>
+          <w:sz w:val="24"/>
+          <w:szCs w:val="24"/>
+        </w:rPr>
+        <w:t xml:space="preserve">Output </w:t>
+      </w:r>
+      <w:r>
+        <w:rPr>
+          <w:i w:val="0"/>
+          <w:sz w:val="24"/>
+          <w:szCs w:val="24"/>
+        </w:rPr>
+        <w:t>Voltage for R Load</w:t>
+      </w:r>
+    </w:p>
+    <w:p/>
+    <w:p>
+      <w:r>
+        <w:tab/>
+        <w:t xml:space="preserve">After the output of the three phase diode rectifier, buck converter is used and output voltage ripple is observed as </w:t>
+      </w:r>
+      <w:r>
+        <w:rPr>
+          <w:color w:val="FF0000"/>
+        </w:rPr>
+        <w:t>Figure 6</w:t>
+      </w:r>
+      <w:r>
+        <w:t xml:space="preserve"> from the simulation. At the buck converter side 680 </w:t>
+      </w:r>
+      <w:proofErr w:type="spellStart"/>
+      <w:r>
+        <w:t>uF</w:t>
+      </w:r>
+      <w:proofErr w:type="spellEnd"/>
+      <w:r>
+        <w:t xml:space="preserve"> capacitor and 2.8 </w:t>
+      </w:r>
+      <w:proofErr w:type="spellStart"/>
+      <w:r>
+        <w:t>mH</w:t>
+      </w:r>
+      <w:proofErr w:type="spellEnd"/>
+      <w:r>
+        <w:t xml:space="preserve"> inductor are used and ripple is nearly 1 V. If capacitor value is increased, the ripple will decrease.</w:t>
+      </w:r>
+    </w:p>
+    <w:p/>
+    <w:p>
+      <w:pPr>
+        <w:jc w:val="center"/>
+      </w:pPr>
+      <w:r>
+        <w:rPr>
+          <w:noProof/>
+        </w:rPr>
+        <w:lastRenderedPageBreak/>
+        <w:drawing>
+          <wp:inline distT="0" distB="0" distL="0" distR="0">
+            <wp:extent cx="5280660" cy="3207674"/>
+            <wp:effectExtent l="0" t="0" r="0" b="0"/>
+            <wp:docPr id="16" name="Resim 16" descr="E:\Dersler\4. sınıf\EE463\Hardware\Report\Fotos R load\Output current.PNG"/>
+            <wp:cNvGraphicFramePr>
+              <a:graphicFrameLocks xmlns:a="http://schemas.openxmlformats.org/drawingml/2006/main" noChangeAspect="1"/>
+            </wp:cNvGraphicFramePr>
+            <a:graphic xmlns:a="http://schemas.openxmlformats.org/drawingml/2006/main">
+              <a:graphicData uri="http://schemas.openxmlformats.org/drawingml/2006/picture">
+                <pic:pic xmlns:pic="http://schemas.openxmlformats.org/drawingml/2006/picture">
+                  <pic:nvPicPr>
+                    <pic:cNvPr id="0" name="Picture 7" descr="E:\Dersler\4. sınıf\EE463\Hardware\Report\Fotos R load\Output current.PNG"/>
+                    <pic:cNvPicPr>
+                      <a:picLocks noChangeAspect="1" noChangeArrowheads="1"/>
+                    </pic:cNvPicPr>
+                  </pic:nvPicPr>
+                  <pic:blipFill>
+                    <a:blip r:embed="rId10">
+                      <a:extLst>
+                        <a:ext uri="{28A0092B-C50C-407E-A947-70E740481C1C}">
+                          <a14:useLocalDpi xmlns:a14="http://schemas.microsoft.com/office/drawing/2010/main" val="0"/>
+                        </a:ext>
+                      </a:extLst>
+                    </a:blip>
+                    <a:srcRect/>
+                    <a:stretch>
+                      <a:fillRect/>
+                    </a:stretch>
+                  </pic:blipFill>
+                  <pic:spPr bwMode="auto">
+                    <a:xfrm>
+                      <a:off x="0" y="0"/>
+                      <a:ext cx="5293848" cy="3215685"/>
+                    </a:xfrm>
+                    <a:prstGeom prst="rect">
+                      <a:avLst/>
+                    </a:prstGeom>
+                    <a:noFill/>
+                    <a:ln>
+                      <a:noFill/>
+                    </a:ln>
+                  </pic:spPr>
+                </pic:pic>
+              </a:graphicData>
+            </a:graphic>
+          </wp:inline>
+        </w:drawing>
+      </w:r>
+    </w:p>
+    <w:p>
+      <w:pPr>
+        <w:pStyle w:val="ResimYazs"/>
+        <w:jc w:val="center"/>
+        <w:rPr>
+          <w:i w:val="0"/>
+          <w:sz w:val="24"/>
+          <w:szCs w:val="24"/>
+        </w:rPr>
+      </w:pPr>
+      <w:r>
+        <w:rPr>
+          <w:i w:val="0"/>
+          <w:sz w:val="24"/>
+          <w:szCs w:val="24"/>
+        </w:rPr>
+        <w:t>Figure</w:t>
+      </w:r>
+      <w:r>
+        <w:rPr>
+          <w:i w:val="0"/>
+          <w:sz w:val="24"/>
+          <w:szCs w:val="24"/>
+        </w:rPr>
+        <w:t xml:space="preserve"> 7</w:t>
+      </w:r>
+      <w:r>
+        <w:rPr>
+          <w:i w:val="0"/>
+          <w:sz w:val="24"/>
+          <w:szCs w:val="24"/>
+        </w:rPr>
+        <w:t xml:space="preserve">: </w:t>
+      </w:r>
+      <w:r>
+        <w:rPr>
+          <w:i w:val="0"/>
+          <w:sz w:val="24"/>
+          <w:szCs w:val="24"/>
+        </w:rPr>
+        <w:t xml:space="preserve">Output </w:t>
+      </w:r>
+      <w:r>
+        <w:rPr>
+          <w:i w:val="0"/>
+          <w:sz w:val="24"/>
+          <w:szCs w:val="24"/>
+        </w:rPr>
+        <w:t>Current</w:t>
+      </w:r>
+      <w:r>
+        <w:rPr>
+          <w:i w:val="0"/>
+          <w:sz w:val="24"/>
+          <w:szCs w:val="24"/>
+        </w:rPr>
+        <w:t xml:space="preserve"> for R Load</w:t>
+      </w:r>
+    </w:p>
+    <w:p/>
+    <w:p>
+      <w:r>
+        <w:tab/>
+        <w:t xml:space="preserve">There is an R load so Output current and output voltage have similar waveform because </w:t>
+      </w:r>
+    </w:p>
+    <w:p>
+      <w:pPr>
+        <w:jc w:val="center"/>
+        <w:rPr>
+          <w:rFonts w:eastAsiaTheme="minorEastAsia"/>
+        </w:rPr>
+      </w:pPr>
+      <m:oMathPara>
+        <m:oMath>
+          <m:r>
+            <w:rPr>
+              <w:rFonts w:ascii="Cambria Math" w:hAnsi="Cambria Math"/>
+            </w:rPr>
+            <m:t>Voltage=Current*R</m:t>
+          </m:r>
+          <m:r>
+            <w:rPr>
+              <w:rFonts w:ascii="Cambria Math" w:eastAsiaTheme="minorEastAsia" w:hAnsi="Cambria Math"/>
+            </w:rPr>
+            <m:t>esistor</m:t>
+          </m:r>
+        </m:oMath>
+      </m:oMathPara>
+    </w:p>
+    <w:p>
+      <w:pPr>
+        <w:rPr>
+          <w:rFonts w:eastAsiaTheme="minorEastAsia"/>
+        </w:rPr>
+      </w:pPr>
+      <w:r>
+        <w:rPr>
+          <w:rFonts w:eastAsiaTheme="minorEastAsia"/>
+        </w:rPr>
+        <w:t>Therefore, output ripple has almost DC characteristic and ripple is decreased if capacitance is increased.</w:t>
+      </w:r>
+    </w:p>
+    <w:p>
+      <w:pPr>
+        <w:rPr>
+          <w:rFonts w:eastAsiaTheme="minorEastAsia"/>
+        </w:rPr>
+      </w:pPr>
+    </w:p>
+    <w:p>
+      <w:pPr>
+        <w:jc w:val="center"/>
+        <w:rPr>
+          <w:rFonts w:eastAsiaTheme="minorEastAsia"/>
+        </w:rPr>
+      </w:pPr>
+      <w:r>
+        <w:rPr>
+          <w:rFonts w:eastAsiaTheme="minorEastAsia"/>
+          <w:noProof/>
+        </w:rPr>
+        <w:lastRenderedPageBreak/>
+        <w:drawing>
+          <wp:inline distT="0" distB="0" distL="0" distR="0">
+            <wp:extent cx="4998720" cy="4030922"/>
+            <wp:effectExtent l="0" t="0" r="0" b="8255"/>
+            <wp:docPr id="17" name="Resim 17" descr="E:\Dersler\4. sınıf\EE463\Hardware\Report\Fotos R load\Inductor Current.PNG"/>
+            <wp:cNvGraphicFramePr>
+              <a:graphicFrameLocks xmlns:a="http://schemas.openxmlformats.org/drawingml/2006/main" noChangeAspect="1"/>
+            </wp:cNvGraphicFramePr>
+            <a:graphic xmlns:a="http://schemas.openxmlformats.org/drawingml/2006/main">
+              <a:graphicData uri="http://schemas.openxmlformats.org/drawingml/2006/picture">
+                <pic:pic xmlns:pic="http://schemas.openxmlformats.org/drawingml/2006/picture">
+                  <pic:nvPicPr>
+                    <pic:cNvPr id="0" name="Picture 8" descr="E:\Dersler\4. sınıf\EE463\Hardware\Report\Fotos R load\Inductor Current.PNG"/>
+                    <pic:cNvPicPr>
+                      <a:picLocks noChangeAspect="1" noChangeArrowheads="1"/>
+                    </pic:cNvPicPr>
+                  </pic:nvPicPr>
+                  <pic:blipFill>
+                    <a:blip r:embed="rId11">
+                      <a:extLst>
+                        <a:ext uri="{28A0092B-C50C-407E-A947-70E740481C1C}">
+                          <a14:useLocalDpi xmlns:a14="http://schemas.microsoft.com/office/drawing/2010/main" val="0"/>
+                        </a:ext>
+                      </a:extLst>
+                    </a:blip>
+                    <a:srcRect/>
+                    <a:stretch>
+                      <a:fillRect/>
+                    </a:stretch>
+                  </pic:blipFill>
+                  <pic:spPr bwMode="auto">
+                    <a:xfrm>
+                      <a:off x="0" y="0"/>
+                      <a:ext cx="5006354" cy="4037078"/>
+                    </a:xfrm>
+                    <a:prstGeom prst="rect">
+                      <a:avLst/>
+                    </a:prstGeom>
+                    <a:noFill/>
+                    <a:ln>
+                      <a:noFill/>
+                    </a:ln>
+                  </pic:spPr>
+                </pic:pic>
+              </a:graphicData>
+            </a:graphic>
+          </wp:inline>
+        </w:drawing>
+      </w:r>
+    </w:p>
+    <w:p>
+      <w:pPr>
+        <w:pStyle w:val="ResimYazs"/>
+        <w:jc w:val="center"/>
+        <w:rPr>
+          <w:i w:val="0"/>
+          <w:sz w:val="24"/>
+          <w:szCs w:val="24"/>
+        </w:rPr>
+      </w:pPr>
+      <w:r>
+        <w:rPr>
+          <w:i w:val="0"/>
+          <w:sz w:val="24"/>
+          <w:szCs w:val="24"/>
+        </w:rPr>
+        <w:t>Figure</w:t>
+      </w:r>
+      <w:r>
+        <w:rPr>
+          <w:i w:val="0"/>
+          <w:sz w:val="24"/>
+          <w:szCs w:val="24"/>
+        </w:rPr>
+        <w:t xml:space="preserve"> 8</w:t>
+      </w:r>
+      <w:r>
+        <w:rPr>
+          <w:i w:val="0"/>
+          <w:sz w:val="24"/>
+          <w:szCs w:val="24"/>
+        </w:rPr>
+        <w:t xml:space="preserve">: </w:t>
+      </w:r>
+      <w:r>
+        <w:rPr>
+          <w:i w:val="0"/>
+          <w:sz w:val="24"/>
+          <w:szCs w:val="24"/>
+        </w:rPr>
+        <w:t>Inductor Voltage for R load</w:t>
+      </w:r>
+    </w:p>
+    <w:p/>
+    <w:p>
+      <w:r>
+        <w:tab/>
+        <w:t xml:space="preserve">Inductor voltage has </w:t>
+      </w:r>
+      <w:proofErr w:type="spellStart"/>
+      <w:r>
+        <w:t>Vd</w:t>
+      </w:r>
+      <w:proofErr w:type="spellEnd"/>
+      <w:r>
+        <w:t>-Vo value for switch ON state and it has –</w:t>
+      </w:r>
+      <w:proofErr w:type="gramStart"/>
+      <w:r>
+        <w:t>Vo</w:t>
+      </w:r>
+      <w:proofErr w:type="gramEnd"/>
+      <w:r>
+        <w:t xml:space="preserve"> value for switch OFF state. Also, continuous conduction mode is observed from the simulation for 4 kHz switching frequency.</w:t>
+      </w:r>
+    </w:p>
+    <w:p>
+      <w:pPr>
+        <w:jc w:val="center"/>
+        <w:rPr>
+          <w:rFonts w:eastAsiaTheme="minorEastAsia"/>
+        </w:rPr>
+      </w:pPr>
+    </w:p>
+    <w:p/>
+    <w:p>
+      <w:pPr>
+        <w:jc w:val="center"/>
+      </w:pPr>
+    </w:p>
+    <w:p/>
+    <w:p>
+      <w:pPr>
         <w:keepNext/>
       </w:pPr>
       <w:r>
-        <w:rPr>
-          <w:noProof/>
-        </w:rPr>
+        <w:lastRenderedPageBreak/>
         <w:drawing>
           <wp:inline distT="0" distB="0" distL="0" distR="0" wp14:anchorId="56ADD4C9" wp14:editId="1E5FDC24">
             <wp:extent cx="5972810" cy="2493645"/>
@@ -131,7 +1133,7 @@
                     <pic:cNvPicPr/>
                   </pic:nvPicPr>
                   <pic:blipFill>
-                    <a:blip r:embed="rId5"/>
+                    <a:blip r:embed="rId12"/>
                     <a:stretch>
                       <a:fillRect/>
                     </a:stretch>
@@ -176,40 +1178,7 @@
           <w:sz w:val="24"/>
           <w:szCs w:val="24"/>
         </w:rPr>
-        <w:fldChar w:fldCharType="begin"/>
-      </w:r>
-      <w:r>
-        <w:rPr>
-          <w:i w:val="0"/>
-          <w:sz w:val="24"/>
-          <w:szCs w:val="24"/>
-        </w:rPr>
-        <w:instrText xml:space="preserve"> SEQ Figure \* ARABIC </w:instrText>
-      </w:r>
-      <w:r>
-        <w:rPr>
-          <w:i w:val="0"/>
-          <w:sz w:val="24"/>
-          <w:szCs w:val="24"/>
-        </w:rPr>
-        <w:fldChar w:fldCharType="separate"/>
-      </w:r>
-      <w:r>
-        <w:rPr>
-          <w:i w:val="0"/>
-          <w:noProof/>
-          <w:sz w:val="24"/>
-          <w:szCs w:val="24"/>
-        </w:rPr>
-        <w:t>2</w:t>
-      </w:r>
-      <w:r>
-        <w:rPr>
-          <w:i w:val="0"/>
-          <w:sz w:val="24"/>
-          <w:szCs w:val="24"/>
-        </w:rPr>
-        <w:fldChar w:fldCharType="end"/>
+        <w:t>9</w:t>
       </w:r>
       <w:r>
         <w:rPr>
@@ -228,6 +1197,911 @@
         <w:t>Circuit Schematic with DC Motor (Without Gate Driver)</w:t>
       </w:r>
     </w:p>
+    <w:p/>
+    <w:p>
+      <w:pPr>
+        <w:keepNext/>
+        <w:jc w:val="center"/>
+      </w:pPr>
+      <w:r>
+        <w:drawing>
+          <wp:inline distT="0" distB="0" distL="0" distR="0">
+            <wp:extent cx="4678680" cy="4189653"/>
+            <wp:effectExtent l="0" t="0" r="7620" b="1905"/>
+            <wp:docPr id="7" name="Resim 7" descr="E:\Dersler\4. sınıf\EE463\Hardware\Report\Fotos\Input line to line voltage for 320 Vpeak .PNG"/>
+            <wp:cNvGraphicFramePr>
+              <a:graphicFrameLocks xmlns:a="http://schemas.openxmlformats.org/drawingml/2006/main" noChangeAspect="1"/>
+            </wp:cNvGraphicFramePr>
+            <a:graphic xmlns:a="http://schemas.openxmlformats.org/drawingml/2006/main">
+              <a:graphicData uri="http://schemas.openxmlformats.org/drawingml/2006/picture">
+                <pic:pic xmlns:pic="http://schemas.openxmlformats.org/drawingml/2006/picture">
+                  <pic:nvPicPr>
+                    <pic:cNvPr id="0" name="Picture 5" descr="E:\Dersler\4. sınıf\EE463\Hardware\Report\Fotos\Input line to line voltage for 320 Vpeak .PNG"/>
+                    <pic:cNvPicPr>
+                      <a:picLocks noChangeAspect="1" noChangeArrowheads="1"/>
+                    </pic:cNvPicPr>
+                  </pic:nvPicPr>
+                  <pic:blipFill>
+                    <a:blip r:embed="rId13">
+                      <a:extLst>
+                        <a:ext uri="{28A0092B-C50C-407E-A947-70E740481C1C}">
+                          <a14:useLocalDpi xmlns:a14="http://schemas.microsoft.com/office/drawing/2010/main" val="0"/>
+                        </a:ext>
+                      </a:extLst>
+                    </a:blip>
+                    <a:srcRect/>
+                    <a:stretch>
+                      <a:fillRect/>
+                    </a:stretch>
+                  </pic:blipFill>
+                  <pic:spPr bwMode="auto">
+                    <a:xfrm>
+                      <a:off x="0" y="0"/>
+                      <a:ext cx="4696035" cy="4205194"/>
+                    </a:xfrm>
+                    <a:prstGeom prst="rect">
+                      <a:avLst/>
+                    </a:prstGeom>
+                    <a:noFill/>
+                    <a:ln>
+                      <a:noFill/>
+                    </a:ln>
+                  </pic:spPr>
+                </pic:pic>
+              </a:graphicData>
+            </a:graphic>
+          </wp:inline>
+        </w:drawing>
+      </w:r>
+    </w:p>
+    <w:p>
+      <w:pPr>
+        <w:pStyle w:val="ResimYazs"/>
+        <w:jc w:val="center"/>
+        <w:rPr>
+          <w:i w:val="0"/>
+          <w:sz w:val="24"/>
+          <w:szCs w:val="24"/>
+        </w:rPr>
+      </w:pPr>
+      <w:r>
+        <w:rPr>
+          <w:i w:val="0"/>
+          <w:sz w:val="24"/>
+          <w:szCs w:val="24"/>
+        </w:rPr>
+        <w:t xml:space="preserve">Figure </w:t>
+      </w:r>
+      <w:r>
+        <w:rPr>
+          <w:i w:val="0"/>
+          <w:sz w:val="24"/>
+          <w:szCs w:val="24"/>
+        </w:rPr>
+        <w:t>10</w:t>
+      </w:r>
+      <w:r>
+        <w:rPr>
+          <w:i w:val="0"/>
+          <w:sz w:val="24"/>
+          <w:szCs w:val="24"/>
+        </w:rPr>
+        <w:t xml:space="preserve">: </w:t>
+      </w:r>
+      <w:r>
+        <w:rPr>
+          <w:i w:val="0"/>
+          <w:sz w:val="24"/>
+          <w:szCs w:val="24"/>
+        </w:rPr>
+        <w:t xml:space="preserve">Input Voltage Waveform </w:t>
+      </w:r>
+      <w:r>
+        <w:rPr>
+          <w:i w:val="0"/>
+          <w:sz w:val="24"/>
+          <w:szCs w:val="24"/>
+        </w:rPr>
+        <w:t>for 320</w:t>
+      </w:r>
+      <w:r>
+        <w:rPr>
+          <w:i w:val="0"/>
+          <w:sz w:val="24"/>
+          <w:szCs w:val="24"/>
+        </w:rPr>
+        <w:t xml:space="preserve"> </w:t>
+      </w:r>
+      <w:proofErr w:type="spellStart"/>
+      <w:r>
+        <w:rPr>
+          <w:i w:val="0"/>
+          <w:sz w:val="24"/>
+          <w:szCs w:val="24"/>
+        </w:rPr>
+        <w:t>V</w:t>
+      </w:r>
+      <w:r>
+        <w:rPr>
+          <w:i w:val="0"/>
+          <w:sz w:val="24"/>
+          <w:szCs w:val="24"/>
+          <w:vertAlign w:val="subscript"/>
+        </w:rPr>
+        <w:t>peak</w:t>
+      </w:r>
+      <w:proofErr w:type="spellEnd"/>
+      <w:r>
+        <w:rPr>
+          <w:i w:val="0"/>
+          <w:sz w:val="24"/>
+          <w:szCs w:val="24"/>
+        </w:rPr>
+        <w:t xml:space="preserve"> line to line </w:t>
+      </w:r>
+    </w:p>
+    <w:p/>
+    <w:p>
+      <w:pPr>
+        <w:pStyle w:val="ResimYazs"/>
+        <w:jc w:val="center"/>
+      </w:pPr>
+      <w:r>
+        <w:lastRenderedPageBreak/>
+        <w:drawing>
+          <wp:inline distT="0" distB="0" distL="0" distR="0">
+            <wp:extent cx="4886742" cy="4427220"/>
+            <wp:effectExtent l="0" t="0" r="9525" b="0"/>
+            <wp:docPr id="8" name="Resim 8" descr="E:\Dersler\4. sınıf\EE463\Hardware\Report\Fotos\Input current.PNG"/>
+            <wp:cNvGraphicFramePr>
+              <a:graphicFrameLocks xmlns:a="http://schemas.openxmlformats.org/drawingml/2006/main" noChangeAspect="1"/>
+            </wp:cNvGraphicFramePr>
+            <a:graphic xmlns:a="http://schemas.openxmlformats.org/drawingml/2006/main">
+              <a:graphicData uri="http://schemas.openxmlformats.org/drawingml/2006/picture">
+                <pic:pic xmlns:pic="http://schemas.openxmlformats.org/drawingml/2006/picture">
+                  <pic:nvPicPr>
+                    <pic:cNvPr id="0" name="Picture 6" descr="E:\Dersler\4. sınıf\EE463\Hardware\Report\Fotos\Input current.PNG"/>
+                    <pic:cNvPicPr>
+                      <a:picLocks noChangeAspect="1" noChangeArrowheads="1"/>
+                    </pic:cNvPicPr>
+                  </pic:nvPicPr>
+                  <pic:blipFill>
+                    <a:blip r:embed="rId14">
+                      <a:extLst>
+                        <a:ext uri="{28A0092B-C50C-407E-A947-70E740481C1C}">
+                          <a14:useLocalDpi xmlns:a14="http://schemas.microsoft.com/office/drawing/2010/main" val="0"/>
+                        </a:ext>
+                      </a:extLst>
+                    </a:blip>
+                    <a:srcRect/>
+                    <a:stretch>
+                      <a:fillRect/>
+                    </a:stretch>
+                  </pic:blipFill>
+                  <pic:spPr bwMode="auto">
+                    <a:xfrm>
+                      <a:off x="0" y="0"/>
+                      <a:ext cx="4895367" cy="4435034"/>
+                    </a:xfrm>
+                    <a:prstGeom prst="rect">
+                      <a:avLst/>
+                    </a:prstGeom>
+                    <a:noFill/>
+                    <a:ln>
+                      <a:noFill/>
+                    </a:ln>
+                  </pic:spPr>
+                </pic:pic>
+              </a:graphicData>
+            </a:graphic>
+          </wp:inline>
+        </w:drawing>
+      </w:r>
+    </w:p>
+    <w:p>
+      <w:pPr>
+        <w:pStyle w:val="ResimYazs"/>
+        <w:jc w:val="center"/>
+        <w:rPr>
+          <w:i w:val="0"/>
+          <w:sz w:val="24"/>
+          <w:szCs w:val="24"/>
+        </w:rPr>
+      </w:pPr>
+      <w:r>
+        <w:rPr>
+          <w:i w:val="0"/>
+          <w:sz w:val="24"/>
+          <w:szCs w:val="24"/>
+        </w:rPr>
+        <w:t xml:space="preserve">Figure </w:t>
+      </w:r>
+      <w:r>
+        <w:rPr>
+          <w:i w:val="0"/>
+          <w:sz w:val="24"/>
+          <w:szCs w:val="24"/>
+        </w:rPr>
+        <w:t>11</w:t>
+      </w:r>
+      <w:r>
+        <w:rPr>
+          <w:i w:val="0"/>
+          <w:sz w:val="24"/>
+          <w:szCs w:val="24"/>
+        </w:rPr>
+        <w:t xml:space="preserve">: </w:t>
+      </w:r>
+      <w:r>
+        <w:rPr>
+          <w:i w:val="0"/>
+          <w:sz w:val="24"/>
+          <w:szCs w:val="24"/>
+        </w:rPr>
+        <w:t xml:space="preserve">Input Current Waveform </w:t>
+      </w:r>
+      <w:r>
+        <w:rPr>
+          <w:i w:val="0"/>
+          <w:sz w:val="24"/>
+          <w:szCs w:val="24"/>
+        </w:rPr>
+        <w:t>for 320</w:t>
+      </w:r>
+      <w:r>
+        <w:rPr>
+          <w:i w:val="0"/>
+          <w:sz w:val="24"/>
+          <w:szCs w:val="24"/>
+        </w:rPr>
+        <w:t xml:space="preserve"> </w:t>
+      </w:r>
+      <w:proofErr w:type="spellStart"/>
+      <w:r>
+        <w:rPr>
+          <w:i w:val="0"/>
+          <w:sz w:val="24"/>
+          <w:szCs w:val="24"/>
+        </w:rPr>
+        <w:t>V</w:t>
+      </w:r>
+      <w:r>
+        <w:rPr>
+          <w:i w:val="0"/>
+          <w:sz w:val="24"/>
+          <w:szCs w:val="24"/>
+          <w:vertAlign w:val="subscript"/>
+        </w:rPr>
+        <w:t>peak</w:t>
+      </w:r>
+      <w:proofErr w:type="spellEnd"/>
+      <w:r>
+        <w:rPr>
+          <w:i w:val="0"/>
+          <w:sz w:val="24"/>
+          <w:szCs w:val="24"/>
+        </w:rPr>
+        <w:t xml:space="preserve"> line to line </w:t>
+      </w:r>
+    </w:p>
+    <w:p/>
+    <w:p>
+      <w:pPr>
+        <w:jc w:val="center"/>
+      </w:pPr>
+      <w:r>
+        <w:drawing>
+          <wp:inline distT="0" distB="0" distL="0" distR="0">
+            <wp:extent cx="4975860" cy="2784298"/>
+            <wp:effectExtent l="0" t="0" r="0" b="0"/>
+            <wp:docPr id="11" name="Resim 11" descr="E:\Dersler\4. sınıf\EE463\Hardware\Report\Fotos\Outptu voltage of 3 phase rectifier after capacitor filter.PNG"/>
+            <wp:cNvGraphicFramePr>
+              <a:graphicFrameLocks xmlns:a="http://schemas.openxmlformats.org/drawingml/2006/main" noChangeAspect="1"/>
+            </wp:cNvGraphicFramePr>
+            <a:graphic xmlns:a="http://schemas.openxmlformats.org/drawingml/2006/main">
+              <a:graphicData uri="http://schemas.openxmlformats.org/drawingml/2006/picture">
+                <pic:pic xmlns:pic="http://schemas.openxmlformats.org/drawingml/2006/picture">
+                  <pic:nvPicPr>
+                    <pic:cNvPr id="0" name="Picture 9" descr="E:\Dersler\4. sınıf\EE463\Hardware\Report\Fotos\Outptu voltage of 3 phase rectifier after capacitor filter.PNG"/>
+                    <pic:cNvPicPr>
+                      <a:picLocks noChangeAspect="1" noChangeArrowheads="1"/>
+                    </pic:cNvPicPr>
+                  </pic:nvPicPr>
+                  <pic:blipFill>
+                    <a:blip r:embed="rId15" cstate="print">
+                      <a:extLst>
+                        <a:ext uri="{28A0092B-C50C-407E-A947-70E740481C1C}">
+                          <a14:useLocalDpi xmlns:a14="http://schemas.microsoft.com/office/drawing/2010/main" val="0"/>
+                        </a:ext>
+                      </a:extLst>
+                    </a:blip>
+                    <a:srcRect/>
+                    <a:stretch>
+                      <a:fillRect/>
+                    </a:stretch>
+                  </pic:blipFill>
+                  <pic:spPr bwMode="auto">
+                    <a:xfrm>
+                      <a:off x="0" y="0"/>
+                      <a:ext cx="5003624" cy="2799834"/>
+                    </a:xfrm>
+                    <a:prstGeom prst="rect">
+                      <a:avLst/>
+                    </a:prstGeom>
+                    <a:noFill/>
+                    <a:ln>
+                      <a:noFill/>
+                    </a:ln>
+                  </pic:spPr>
+                </pic:pic>
+              </a:graphicData>
+            </a:graphic>
+          </wp:inline>
+        </w:drawing>
+      </w:r>
+    </w:p>
+    <w:p>
+      <w:pPr>
+        <w:pStyle w:val="ResimYazs"/>
+        <w:jc w:val="center"/>
+        <w:rPr>
+          <w:i w:val="0"/>
+          <w:sz w:val="24"/>
+          <w:szCs w:val="24"/>
+        </w:rPr>
+      </w:pPr>
+      <w:r>
+        <w:rPr>
+          <w:i w:val="0"/>
+          <w:sz w:val="24"/>
+          <w:szCs w:val="24"/>
+        </w:rPr>
+        <w:t xml:space="preserve">Figure </w:t>
+      </w:r>
+      <w:r>
+        <w:rPr>
+          <w:i w:val="0"/>
+          <w:sz w:val="24"/>
+          <w:szCs w:val="24"/>
+        </w:rPr>
+        <w:t>12</w:t>
+      </w:r>
+      <w:r>
+        <w:rPr>
+          <w:i w:val="0"/>
+          <w:sz w:val="24"/>
+          <w:szCs w:val="24"/>
+        </w:rPr>
+        <w:t xml:space="preserve">: </w:t>
+      </w:r>
+      <w:r>
+        <w:rPr>
+          <w:i w:val="0"/>
+          <w:sz w:val="24"/>
+          <w:szCs w:val="24"/>
+        </w:rPr>
+        <w:t>Output</w:t>
+      </w:r>
+      <w:r>
+        <w:rPr>
+          <w:i w:val="0"/>
+          <w:sz w:val="24"/>
+          <w:szCs w:val="24"/>
+        </w:rPr>
+        <w:t xml:space="preserve"> </w:t>
+      </w:r>
+      <w:r>
+        <w:rPr>
+          <w:i w:val="0"/>
+          <w:sz w:val="24"/>
+          <w:szCs w:val="24"/>
+        </w:rPr>
+        <w:t>V</w:t>
+      </w:r>
+      <w:r>
+        <w:rPr>
+          <w:i w:val="0"/>
+          <w:sz w:val="24"/>
+          <w:szCs w:val="24"/>
+        </w:rPr>
+        <w:t xml:space="preserve">oltage of 3 </w:t>
+      </w:r>
+      <w:r>
+        <w:rPr>
+          <w:i w:val="0"/>
+          <w:sz w:val="24"/>
+          <w:szCs w:val="24"/>
+        </w:rPr>
+        <w:t xml:space="preserve">Phase Rectifier </w:t>
+      </w:r>
+      <w:proofErr w:type="gramStart"/>
+      <w:r>
+        <w:rPr>
+          <w:i w:val="0"/>
+          <w:sz w:val="24"/>
+          <w:szCs w:val="24"/>
+        </w:rPr>
+        <w:t>A</w:t>
+      </w:r>
+      <w:r>
+        <w:rPr>
+          <w:i w:val="0"/>
+          <w:sz w:val="24"/>
+          <w:szCs w:val="24"/>
+        </w:rPr>
+        <w:t>fter</w:t>
+      </w:r>
+      <w:proofErr w:type="gramEnd"/>
+      <w:r>
+        <w:rPr>
+          <w:i w:val="0"/>
+          <w:sz w:val="24"/>
+          <w:szCs w:val="24"/>
+        </w:rPr>
+        <w:t xml:space="preserve"> 470 </w:t>
+      </w:r>
+      <w:proofErr w:type="spellStart"/>
+      <w:r>
+        <w:rPr>
+          <w:i w:val="0"/>
+          <w:sz w:val="24"/>
+          <w:szCs w:val="24"/>
+        </w:rPr>
+        <w:t>uF</w:t>
+      </w:r>
+      <w:proofErr w:type="spellEnd"/>
+      <w:r>
+        <w:rPr>
+          <w:i w:val="0"/>
+          <w:sz w:val="24"/>
+          <w:szCs w:val="24"/>
+        </w:rPr>
+        <w:t xml:space="preserve"> </w:t>
+      </w:r>
+      <w:r>
+        <w:rPr>
+          <w:i w:val="0"/>
+          <w:sz w:val="24"/>
+          <w:szCs w:val="24"/>
+        </w:rPr>
+        <w:t>C</w:t>
+      </w:r>
+      <w:r>
+        <w:rPr>
+          <w:i w:val="0"/>
+          <w:sz w:val="24"/>
+          <w:szCs w:val="24"/>
+        </w:rPr>
+        <w:t xml:space="preserve">apacitor </w:t>
+      </w:r>
+      <w:r>
+        <w:rPr>
+          <w:i w:val="0"/>
+          <w:sz w:val="24"/>
+          <w:szCs w:val="24"/>
+        </w:rPr>
+        <w:t>F</w:t>
+      </w:r>
+      <w:r>
+        <w:rPr>
+          <w:i w:val="0"/>
+          <w:sz w:val="24"/>
+          <w:szCs w:val="24"/>
+        </w:rPr>
+        <w:t>ilter</w:t>
+      </w:r>
+    </w:p>
+    <w:p/>
+    <w:p>
+      <w:pPr>
+        <w:jc w:val="center"/>
+      </w:pPr>
+      <w:r>
+        <w:drawing>
+          <wp:inline distT="0" distB="0" distL="0" distR="0">
+            <wp:extent cx="5295900" cy="4271395"/>
+            <wp:effectExtent l="0" t="0" r="0" b="0"/>
+            <wp:docPr id="9" name="Resim 9" descr="E:\Dersler\4. sınıf\EE463\Hardware\Report\Fotos\Output voltage when D=0.7 and input voltage 320 Vline to line.PNG"/>
+            <wp:cNvGraphicFramePr>
+              <a:graphicFrameLocks xmlns:a="http://schemas.openxmlformats.org/drawingml/2006/main" noChangeAspect="1"/>
+            </wp:cNvGraphicFramePr>
+            <a:graphic xmlns:a="http://schemas.openxmlformats.org/drawingml/2006/main">
+              <a:graphicData uri="http://schemas.openxmlformats.org/drawingml/2006/picture">
+                <pic:pic xmlns:pic="http://schemas.openxmlformats.org/drawingml/2006/picture">
+                  <pic:nvPicPr>
+                    <pic:cNvPr id="0" name="Picture 7" descr="E:\Dersler\4. sınıf\EE463\Hardware\Report\Fotos\Output voltage when D=0.7 and input voltage 320 Vline to line.PNG"/>
+                    <pic:cNvPicPr>
+                      <a:picLocks noChangeAspect="1" noChangeArrowheads="1"/>
+                    </pic:cNvPicPr>
+                  </pic:nvPicPr>
+                  <pic:blipFill>
+                    <a:blip r:embed="rId16">
+                      <a:extLst>
+                        <a:ext uri="{28A0092B-C50C-407E-A947-70E740481C1C}">
+                          <a14:useLocalDpi xmlns:a14="http://schemas.microsoft.com/office/drawing/2010/main" val="0"/>
+                        </a:ext>
+                      </a:extLst>
+                    </a:blip>
+                    <a:srcRect/>
+                    <a:stretch>
+                      <a:fillRect/>
+                    </a:stretch>
+                  </pic:blipFill>
+                  <pic:spPr bwMode="auto">
+                    <a:xfrm>
+                      <a:off x="0" y="0"/>
+                      <a:ext cx="5303042" cy="4277156"/>
+                    </a:xfrm>
+                    <a:prstGeom prst="rect">
+                      <a:avLst/>
+                    </a:prstGeom>
+                    <a:noFill/>
+                    <a:ln>
+                      <a:noFill/>
+                    </a:ln>
+                  </pic:spPr>
+                </pic:pic>
+              </a:graphicData>
+            </a:graphic>
+          </wp:inline>
+        </w:drawing>
+      </w:r>
+    </w:p>
+    <w:p>
+      <w:pPr>
+        <w:pStyle w:val="ResimYazs"/>
+        <w:jc w:val="center"/>
+        <w:rPr>
+          <w:i w:val="0"/>
+          <w:sz w:val="24"/>
+          <w:szCs w:val="24"/>
+        </w:rPr>
+      </w:pPr>
+      <w:r>
+        <w:rPr>
+          <w:i w:val="0"/>
+          <w:sz w:val="24"/>
+          <w:szCs w:val="24"/>
+        </w:rPr>
+        <w:t xml:space="preserve">Figure </w:t>
+      </w:r>
+      <w:r>
+        <w:rPr>
+          <w:i w:val="0"/>
+          <w:sz w:val="24"/>
+          <w:szCs w:val="24"/>
+        </w:rPr>
+        <w:t>13</w:t>
+      </w:r>
+      <w:r>
+        <w:rPr>
+          <w:i w:val="0"/>
+          <w:sz w:val="24"/>
+          <w:szCs w:val="24"/>
+        </w:rPr>
+        <w:t xml:space="preserve">: </w:t>
+      </w:r>
+      <w:r>
+        <w:rPr>
+          <w:i w:val="0"/>
+          <w:sz w:val="24"/>
+          <w:szCs w:val="24"/>
+        </w:rPr>
+        <w:t>Output Voltage</w:t>
+      </w:r>
+      <w:r>
+        <w:rPr>
+          <w:i w:val="0"/>
+          <w:sz w:val="24"/>
+          <w:szCs w:val="24"/>
+        </w:rPr>
+        <w:t xml:space="preserve"> </w:t>
+      </w:r>
+      <w:r>
+        <w:rPr>
+          <w:i w:val="0"/>
+          <w:sz w:val="24"/>
+          <w:szCs w:val="24"/>
+        </w:rPr>
+        <w:t xml:space="preserve">when D=0.7 and input voltage </w:t>
+      </w:r>
+      <w:r>
+        <w:rPr>
+          <w:i w:val="0"/>
+          <w:sz w:val="24"/>
+          <w:szCs w:val="24"/>
+        </w:rPr>
+        <w:t>320</w:t>
+      </w:r>
+      <w:r>
+        <w:rPr>
+          <w:i w:val="0"/>
+          <w:sz w:val="24"/>
+          <w:szCs w:val="24"/>
+        </w:rPr>
+        <w:t xml:space="preserve"> </w:t>
+      </w:r>
+      <w:proofErr w:type="spellStart"/>
+      <w:r>
+        <w:rPr>
+          <w:i w:val="0"/>
+          <w:sz w:val="24"/>
+          <w:szCs w:val="24"/>
+        </w:rPr>
+        <w:t>V</w:t>
+      </w:r>
+      <w:r>
+        <w:rPr>
+          <w:i w:val="0"/>
+          <w:sz w:val="24"/>
+          <w:szCs w:val="24"/>
+        </w:rPr>
+        <w:t>line</w:t>
+      </w:r>
+      <w:proofErr w:type="spellEnd"/>
+    </w:p>
+    <w:p/>
+    <w:p>
+      <w:pPr>
+        <w:jc w:val="center"/>
+      </w:pPr>
+      <w:r>
+        <w:lastRenderedPageBreak/>
+        <w:drawing>
+          <wp:inline distT="0" distB="0" distL="0" distR="0">
+            <wp:extent cx="5372100" cy="4168334"/>
+            <wp:effectExtent l="0" t="0" r="0" b="3810"/>
+            <wp:docPr id="10" name="Resim 10" descr="E:\Dersler\4. sınıf\EE463\Hardware\Report\Fotos\Output current when D=0.7 and input voltage 320 Vline to line.PNG"/>
+            <wp:cNvGraphicFramePr>
+              <a:graphicFrameLocks xmlns:a="http://schemas.openxmlformats.org/drawingml/2006/main" noChangeAspect="1"/>
+            </wp:cNvGraphicFramePr>
+            <a:graphic xmlns:a="http://schemas.openxmlformats.org/drawingml/2006/main">
+              <a:graphicData uri="http://schemas.openxmlformats.org/drawingml/2006/picture">
+                <pic:pic xmlns:pic="http://schemas.openxmlformats.org/drawingml/2006/picture">
+                  <pic:nvPicPr>
+                    <pic:cNvPr id="0" name="Picture 8" descr="E:\Dersler\4. sınıf\EE463\Hardware\Report\Fotos\Output current when D=0.7 and input voltage 320 Vline to line.PNG"/>
+                    <pic:cNvPicPr>
+                      <a:picLocks noChangeAspect="1" noChangeArrowheads="1"/>
+                    </pic:cNvPicPr>
+                  </pic:nvPicPr>
+                  <pic:blipFill>
+                    <a:blip r:embed="rId17">
+                      <a:extLst>
+                        <a:ext uri="{28A0092B-C50C-407E-A947-70E740481C1C}">
+                          <a14:useLocalDpi xmlns:a14="http://schemas.microsoft.com/office/drawing/2010/main" val="0"/>
+                        </a:ext>
+                      </a:extLst>
+                    </a:blip>
+                    <a:srcRect/>
+                    <a:stretch>
+                      <a:fillRect/>
+                    </a:stretch>
+                  </pic:blipFill>
+                  <pic:spPr bwMode="auto">
+                    <a:xfrm>
+                      <a:off x="0" y="0"/>
+                      <a:ext cx="5379417" cy="4174011"/>
+                    </a:xfrm>
+                    <a:prstGeom prst="rect">
+                      <a:avLst/>
+                    </a:prstGeom>
+                    <a:noFill/>
+                    <a:ln>
+                      <a:noFill/>
+                    </a:ln>
+                  </pic:spPr>
+                </pic:pic>
+              </a:graphicData>
+            </a:graphic>
+          </wp:inline>
+        </w:drawing>
+      </w:r>
+    </w:p>
+    <w:p>
+      <w:pPr>
+        <w:pStyle w:val="ResimYazs"/>
+        <w:jc w:val="center"/>
+        <w:rPr>
+          <w:i w:val="0"/>
+          <w:sz w:val="24"/>
+          <w:szCs w:val="24"/>
+        </w:rPr>
+      </w:pPr>
+      <w:r>
+        <w:rPr>
+          <w:i w:val="0"/>
+          <w:sz w:val="24"/>
+          <w:szCs w:val="24"/>
+        </w:rPr>
+        <w:t xml:space="preserve">Figure </w:t>
+      </w:r>
+      <w:r>
+        <w:rPr>
+          <w:i w:val="0"/>
+          <w:sz w:val="24"/>
+          <w:szCs w:val="24"/>
+        </w:rPr>
+        <w:t>14</w:t>
+      </w:r>
+      <w:r>
+        <w:rPr>
+          <w:i w:val="0"/>
+          <w:sz w:val="24"/>
+          <w:szCs w:val="24"/>
+        </w:rPr>
+        <w:t xml:space="preserve">: </w:t>
+      </w:r>
+      <w:r>
+        <w:rPr>
+          <w:i w:val="0"/>
+          <w:sz w:val="24"/>
+          <w:szCs w:val="24"/>
+        </w:rPr>
+        <w:t xml:space="preserve">Output current </w:t>
+      </w:r>
+      <w:r>
+        <w:rPr>
+          <w:i w:val="0"/>
+          <w:sz w:val="24"/>
+          <w:szCs w:val="24"/>
+        </w:rPr>
+        <w:t>when D=0.7 and input voltage 320</w:t>
+      </w:r>
+      <w:r>
+        <w:rPr>
+          <w:i w:val="0"/>
+          <w:sz w:val="24"/>
+          <w:szCs w:val="24"/>
+        </w:rPr>
+        <w:t xml:space="preserve"> </w:t>
+      </w:r>
+      <w:proofErr w:type="spellStart"/>
+      <w:r>
+        <w:rPr>
+          <w:i w:val="0"/>
+          <w:sz w:val="24"/>
+          <w:szCs w:val="24"/>
+        </w:rPr>
+        <w:t>V</w:t>
+      </w:r>
+      <w:r>
+        <w:rPr>
+          <w:i w:val="0"/>
+          <w:sz w:val="24"/>
+          <w:szCs w:val="24"/>
+        </w:rPr>
+        <w:t>line</w:t>
+      </w:r>
+      <w:proofErr w:type="spellEnd"/>
+    </w:p>
+    <w:p/>
+    <w:p>
+      <w:pPr>
+        <w:jc w:val="center"/>
+      </w:pPr>
+      <w:bookmarkStart w:id="0" w:name="_GoBack"/>
+      <w:r>
+        <w:lastRenderedPageBreak/>
+        <w:drawing>
+          <wp:inline distT="0" distB="0" distL="0" distR="0">
+            <wp:extent cx="5646420" cy="3671879"/>
+            <wp:effectExtent l="0" t="0" r="0" b="5080"/>
+            <wp:docPr id="12" name="Resim 12" descr="E:\Dersler\4. sınıf\EE463\Hardware\Report\Fotos\Inductor voltage when D=0.7 and input voltage 320 Vline to line.PNG"/>
+            <wp:cNvGraphicFramePr>
+              <a:graphicFrameLocks xmlns:a="http://schemas.openxmlformats.org/drawingml/2006/main" noChangeAspect="1"/>
+            </wp:cNvGraphicFramePr>
+            <a:graphic xmlns:a="http://schemas.openxmlformats.org/drawingml/2006/main">
+              <a:graphicData uri="http://schemas.openxmlformats.org/drawingml/2006/picture">
+                <pic:pic xmlns:pic="http://schemas.openxmlformats.org/drawingml/2006/picture">
+                  <pic:nvPicPr>
+                    <pic:cNvPr id="0" name="Picture 10" descr="E:\Dersler\4. sınıf\EE463\Hardware\Report\Fotos\Inductor voltage when D=0.7 and input voltage 320 Vline to line.PNG"/>
+                    <pic:cNvPicPr>
+                      <a:picLocks noChangeAspect="1" noChangeArrowheads="1"/>
+                    </pic:cNvPicPr>
+                  </pic:nvPicPr>
+                  <pic:blipFill>
+                    <a:blip r:embed="rId18">
+                      <a:extLst>
+                        <a:ext uri="{28A0092B-C50C-407E-A947-70E740481C1C}">
+                          <a14:useLocalDpi xmlns:a14="http://schemas.microsoft.com/office/drawing/2010/main" val="0"/>
+                        </a:ext>
+                      </a:extLst>
+                    </a:blip>
+                    <a:srcRect/>
+                    <a:stretch>
+                      <a:fillRect/>
+                    </a:stretch>
+                  </pic:blipFill>
+                  <pic:spPr bwMode="auto">
+                    <a:xfrm>
+                      <a:off x="0" y="0"/>
+                      <a:ext cx="5655091" cy="3677517"/>
+                    </a:xfrm>
+                    <a:prstGeom prst="rect">
+                      <a:avLst/>
+                    </a:prstGeom>
+                    <a:noFill/>
+                    <a:ln>
+                      <a:noFill/>
+                    </a:ln>
+                  </pic:spPr>
+                </pic:pic>
+              </a:graphicData>
+            </a:graphic>
+          </wp:inline>
+        </w:drawing>
+      </w:r>
+      <w:bookmarkEnd w:id="0"/>
+    </w:p>
+    <w:p>
+      <w:pPr>
+        <w:pStyle w:val="ResimYazs"/>
+        <w:jc w:val="center"/>
+        <w:rPr>
+          <w:i w:val="0"/>
+          <w:sz w:val="24"/>
+          <w:szCs w:val="24"/>
+        </w:rPr>
+      </w:pPr>
+      <w:r>
+        <w:rPr>
+          <w:i w:val="0"/>
+          <w:sz w:val="24"/>
+          <w:szCs w:val="24"/>
+        </w:rPr>
+        <w:t xml:space="preserve">Figure </w:t>
+      </w:r>
+      <w:r>
+        <w:rPr>
+          <w:i w:val="0"/>
+          <w:sz w:val="24"/>
+          <w:szCs w:val="24"/>
+        </w:rPr>
+        <w:t>15</w:t>
+      </w:r>
+      <w:r>
+        <w:rPr>
+          <w:i w:val="0"/>
+          <w:sz w:val="24"/>
+          <w:szCs w:val="24"/>
+        </w:rPr>
+        <w:t xml:space="preserve">: </w:t>
+      </w:r>
+      <w:r>
+        <w:rPr>
+          <w:i w:val="0"/>
+          <w:sz w:val="24"/>
+          <w:szCs w:val="24"/>
+        </w:rPr>
+        <w:t>Inductor voltage when D=0.7 and input voltage 320 V</w:t>
+      </w:r>
+      <w:r>
+        <w:rPr>
+          <w:i w:val="0"/>
+          <w:sz w:val="24"/>
+          <w:szCs w:val="24"/>
+        </w:rPr>
+        <w:t xml:space="preserve"> (</w:t>
+      </w:r>
+      <w:r>
+        <w:rPr>
+          <w:i w:val="0"/>
+          <w:sz w:val="24"/>
+          <w:szCs w:val="24"/>
+        </w:rPr>
+        <w:t>line to line</w:t>
+      </w:r>
+      <w:r>
+        <w:rPr>
+          <w:i w:val="0"/>
+          <w:sz w:val="24"/>
+          <w:szCs w:val="24"/>
+        </w:rPr>
+        <w:t>)</w:t>
+      </w:r>
+    </w:p>
+    <w:p/>
+    <w:p/>
     <w:p/>
     <w:sectPr>
       <w:pgSz w:w="12240" w:h="15840"/>
@@ -679,6 +2553,16 @@
       <w:szCs w:val="18"/>
     </w:rPr>
   </w:style>
+  <w:style w:type="character" w:styleId="YerTutucuMetni">
+    <w:name w:val="Placeholder Text"/>
+    <w:basedOn w:val="VarsaylanParagrafYazTipi"/>
+    <w:uiPriority w:val="99"/>
+    <w:semiHidden/>
+    <w:rsid w:val="009B4B82"/>
+    <w:rPr>
+      <w:color w:val="808080"/>
+    </w:rPr>
+  </w:style>
 </w:styles>
 </file>
 

</xml_diff>

<commit_message>
Experimental Test Results and some simulations are added
</commit_message>
<xml_diff>
--- a/3phase_diode+buck/Report/SIMULATION RESULTS.docx
+++ b/3phase_diode+buck/Report/SIMULATION RESULTS.docx
@@ -58,6 +58,9 @@
         <w:keepNext/>
       </w:pPr>
       <w:r>
+        <w:rPr>
+          <w:noProof/>
+        </w:rPr>
         <w:drawing>
           <wp:inline distT="0" distB="0" distL="0" distR="0" wp14:anchorId="69423EE4" wp14:editId="2FF0B59B">
             <wp:extent cx="6471203" cy="3116580"/>
@@ -74,7 +77,7 @@
                     <pic:cNvPicPr/>
                   </pic:nvPicPr>
                   <pic:blipFill>
-                    <a:blip r:embed="rId4"/>
+                    <a:blip r:embed="rId5"/>
                     <a:stretch>
                       <a:fillRect/>
                     </a:stretch>
@@ -160,6 +163,9 @@
         <w:jc w:val="center"/>
       </w:pPr>
       <w:r>
+        <w:rPr>
+          <w:noProof/>
+        </w:rPr>
         <w:lastRenderedPageBreak/>
         <w:drawing>
           <wp:inline distT="0" distB="0" distL="0" distR="0">
@@ -179,7 +185,7 @@
                     </pic:cNvPicPr>
                   </pic:nvPicPr>
                   <pic:blipFill>
-                    <a:blip r:embed="rId5" cstate="print">
+                    <a:blip r:embed="rId6" cstate="print">
                       <a:extLst>
                         <a:ext uri="{28A0092B-C50C-407E-A947-70E740481C1C}">
                           <a14:useLocalDpi xmlns:a14="http://schemas.microsoft.com/office/drawing/2010/main" val="0"/>
@@ -266,6 +272,9 @@
         <w:jc w:val="center"/>
       </w:pPr>
       <w:r>
+        <w:rPr>
+          <w:noProof/>
+        </w:rPr>
         <w:drawing>
           <wp:inline distT="0" distB="0" distL="0" distR="0">
             <wp:extent cx="4000500" cy="3302605"/>
@@ -284,7 +293,7 @@
                     </pic:cNvPicPr>
                   </pic:nvPicPr>
                   <pic:blipFill>
-                    <a:blip r:embed="rId6" cstate="print">
+                    <a:blip r:embed="rId7" cstate="print">
                       <a:extLst>
                         <a:ext uri="{28A0092B-C50C-407E-A947-70E740481C1C}">
                           <a14:useLocalDpi xmlns:a14="http://schemas.microsoft.com/office/drawing/2010/main" val="0"/>
@@ -413,7 +422,7 @@
                     </pic:cNvPicPr>
                   </pic:nvPicPr>
                   <pic:blipFill>
-                    <a:blip r:embed="rId7">
+                    <a:blip r:embed="rId8">
                       <a:extLst>
                         <a:ext uri="{28A0092B-C50C-407E-A947-70E740481C1C}">
                           <a14:useLocalDpi xmlns:a14="http://schemas.microsoft.com/office/drawing/2010/main" val="0"/>
@@ -485,15 +494,7 @@
           <w:sz w:val="24"/>
           <w:szCs w:val="24"/>
         </w:rPr>
-        <w:t>Input Current</w:t>
-      </w:r>
-      <w:r>
-        <w:rPr>
-          <w:i w:val="0"/>
-          <w:sz w:val="24"/>
-          <w:szCs w:val="24"/>
-        </w:rPr>
-        <w:t xml:space="preserve"> for R load</w:t>
+        <w:t>Input Current for R load</w:t>
       </w:r>
     </w:p>
     <w:p/>
@@ -540,7 +541,7 @@
                     </pic:cNvPicPr>
                   </pic:nvPicPr>
                   <pic:blipFill>
-                    <a:blip r:embed="rId8" cstate="print">
+                    <a:blip r:embed="rId9" cstate="print">
                       <a:extLst>
                         <a:ext uri="{28A0092B-C50C-407E-A947-70E740481C1C}">
                           <a14:useLocalDpi xmlns:a14="http://schemas.microsoft.com/office/drawing/2010/main" val="0"/>
@@ -682,7 +683,7 @@
                     </pic:cNvPicPr>
                   </pic:nvPicPr>
                   <pic:blipFill>
-                    <a:blip r:embed="rId9">
+                    <a:blip r:embed="rId10">
                       <a:extLst>
                         <a:ext uri="{28A0092B-C50C-407E-A947-70E740481C1C}">
                           <a14:useLocalDpi xmlns:a14="http://schemas.microsoft.com/office/drawing/2010/main" val="0"/>
@@ -825,7 +826,7 @@
                     </pic:cNvPicPr>
                   </pic:nvPicPr>
                   <pic:blipFill>
-                    <a:blip r:embed="rId10">
+                    <a:blip r:embed="rId11">
                       <a:extLst>
                         <a:ext uri="{28A0092B-C50C-407E-A947-70E740481C1C}">
                           <a14:useLocalDpi xmlns:a14="http://schemas.microsoft.com/office/drawing/2010/main" val="0"/>
@@ -897,23 +898,7 @@
           <w:sz w:val="24"/>
           <w:szCs w:val="24"/>
         </w:rPr>
-        <w:t xml:space="preserve">Output </w:t>
-      </w:r>
-      <w:r>
-        <w:rPr>
-          <w:i w:val="0"/>
-          <w:sz w:val="24"/>
-          <w:szCs w:val="24"/>
-        </w:rPr>
-        <w:t>Current</w:t>
-      </w:r>
-      <w:r>
-        <w:rPr>
-          <w:i w:val="0"/>
-          <w:sz w:val="24"/>
-          <w:szCs w:val="24"/>
-        </w:rPr>
-        <w:t xml:space="preserve"> for R Load</w:t>
+        <w:t>Output Current for R Load</w:t>
       </w:r>
     </w:p>
     <w:p/>
@@ -998,7 +983,7 @@
                     </pic:cNvPicPr>
                   </pic:nvPicPr>
                   <pic:blipFill>
-                    <a:blip r:embed="rId11">
+                    <a:blip r:embed="rId12">
                       <a:extLst>
                         <a:ext uri="{28A0092B-C50C-407E-A947-70E740481C1C}">
                           <a14:useLocalDpi xmlns:a14="http://schemas.microsoft.com/office/drawing/2010/main" val="0"/>
@@ -1114,9 +1099,245 @@
     <w:p>
       <w:pPr>
         <w:keepNext/>
-      </w:pPr>
-      <w:r>
+        <w:rPr>
+          <w:noProof/>
+        </w:rPr>
+      </w:pPr>
+      <w:r>
+        <w:rPr>
+          <w:noProof/>
+        </w:rPr>
+        <w:tab/>
+        <w:t>Secondly, Simulations are done for motor load. To do this, motors parameters are determined as</w:t>
+      </w:r>
+    </w:p>
+    <w:p>
+      <w:pPr>
+        <w:numPr>
+          <w:ilvl w:val="0"/>
+          <w:numId w:val="1"/>
+        </w:numPr>
+        <w:spacing w:before="100" w:beforeAutospacing="1" w:after="100" w:afterAutospacing="1" w:line="240" w:lineRule="auto"/>
+        <w:rPr>
+          <w:rFonts w:ascii="&amp;quot" w:eastAsia="Times New Roman" w:hAnsi="&amp;quot" w:cs="Times New Roman"/>
+          <w:color w:val="24292E"/>
+          <w:sz w:val="24"/>
+          <w:szCs w:val="24"/>
+        </w:rPr>
+      </w:pPr>
+      <w:r>
+        <w:rPr>
+          <w:rFonts w:ascii="&amp;quot" w:eastAsia="Times New Roman" w:hAnsi="&amp;quot" w:cs="Times New Roman"/>
+          <w:color w:val="24292E"/>
+          <w:sz w:val="24"/>
+          <w:szCs w:val="24"/>
+        </w:rPr>
+        <w:t xml:space="preserve">Armature Winding: 28 Ω, 13.3 </w:t>
+      </w:r>
+      <w:proofErr w:type="spellStart"/>
+      <w:r>
+        <w:rPr>
+          <w:rFonts w:ascii="&amp;quot" w:eastAsia="Times New Roman" w:hAnsi="&amp;quot" w:cs="Times New Roman"/>
+          <w:color w:val="24292E"/>
+          <w:sz w:val="24"/>
+          <w:szCs w:val="24"/>
+        </w:rPr>
+        <w:t>mH</w:t>
+      </w:r>
+      <w:proofErr w:type="spellEnd"/>
+    </w:p>
+    <w:p>
+      <w:pPr>
+        <w:numPr>
+          <w:ilvl w:val="0"/>
+          <w:numId w:val="1"/>
+        </w:numPr>
+        <w:spacing w:before="60" w:after="100" w:afterAutospacing="1" w:line="240" w:lineRule="auto"/>
+        <w:rPr>
+          <w:rFonts w:ascii="&amp;quot" w:eastAsia="Times New Roman" w:hAnsi="&amp;quot" w:cs="Times New Roman"/>
+          <w:color w:val="24292E"/>
+          <w:sz w:val="24"/>
+          <w:szCs w:val="24"/>
+        </w:rPr>
+      </w:pPr>
+      <w:r>
+        <w:rPr>
+          <w:rFonts w:ascii="&amp;quot" w:eastAsia="Times New Roman" w:hAnsi="&amp;quot" w:cs="Times New Roman"/>
+          <w:color w:val="24292E"/>
+          <w:sz w:val="24"/>
+          <w:szCs w:val="24"/>
+        </w:rPr>
+        <w:t xml:space="preserve">Series Winding: 65 </w:t>
+      </w:r>
+      <w:proofErr w:type="spellStart"/>
+      <w:r>
+        <w:rPr>
+          <w:rFonts w:ascii="&amp;quot" w:eastAsia="Times New Roman" w:hAnsi="&amp;quot" w:cs="Times New Roman"/>
+          <w:color w:val="24292E"/>
+          <w:sz w:val="24"/>
+          <w:szCs w:val="24"/>
+        </w:rPr>
+        <w:t>mΩ</w:t>
+      </w:r>
+      <w:proofErr w:type="spellEnd"/>
+      <w:r>
+        <w:rPr>
+          <w:rFonts w:ascii="&amp;quot" w:eastAsia="Times New Roman" w:hAnsi="&amp;quot" w:cs="Times New Roman"/>
+          <w:color w:val="24292E"/>
+          <w:sz w:val="24"/>
+          <w:szCs w:val="24"/>
+        </w:rPr>
+        <w:t xml:space="preserve">, 260 </w:t>
+      </w:r>
+      <w:proofErr w:type="spellStart"/>
+      <w:r>
+        <w:rPr>
+          <w:rFonts w:ascii="&amp;quot" w:eastAsia="Times New Roman" w:hAnsi="&amp;quot" w:cs="Times New Roman"/>
+          <w:color w:val="24292E"/>
+          <w:sz w:val="24"/>
+          <w:szCs w:val="24"/>
+        </w:rPr>
+        <w:t>uH</w:t>
+      </w:r>
+      <w:proofErr w:type="spellEnd"/>
+    </w:p>
+    <w:p>
+      <w:pPr>
+        <w:numPr>
+          <w:ilvl w:val="0"/>
+          <w:numId w:val="1"/>
+        </w:numPr>
+        <w:spacing w:before="60" w:after="100" w:afterAutospacing="1" w:line="240" w:lineRule="auto"/>
+        <w:rPr>
+          <w:rFonts w:ascii="&amp;quot" w:eastAsia="Times New Roman" w:hAnsi="&amp;quot" w:cs="Times New Roman"/>
+          <w:color w:val="24292E"/>
+          <w:sz w:val="24"/>
+          <w:szCs w:val="24"/>
+        </w:rPr>
+      </w:pPr>
+      <w:r>
+        <w:rPr>
+          <w:rFonts w:ascii="&amp;quot" w:eastAsia="Times New Roman" w:hAnsi="&amp;quot" w:cs="Times New Roman"/>
+          <w:color w:val="24292E"/>
+          <w:sz w:val="24"/>
+          <w:szCs w:val="24"/>
+        </w:rPr>
+        <w:t xml:space="preserve">Shunt Winding: 8.26 </w:t>
+      </w:r>
+      <w:proofErr w:type="spellStart"/>
+      <w:r>
+        <w:rPr>
+          <w:rFonts w:ascii="&amp;quot" w:eastAsia="Times New Roman" w:hAnsi="&amp;quot" w:cs="Times New Roman"/>
+          <w:color w:val="24292E"/>
+          <w:sz w:val="24"/>
+          <w:szCs w:val="24"/>
+        </w:rPr>
+        <w:t>kΩ</w:t>
+      </w:r>
+      <w:proofErr w:type="spellEnd"/>
+      <w:r>
+        <w:rPr>
+          <w:rFonts w:ascii="&amp;quot" w:eastAsia="Times New Roman" w:hAnsi="&amp;quot" w:cs="Times New Roman"/>
+          <w:color w:val="24292E"/>
+          <w:sz w:val="24"/>
+          <w:szCs w:val="24"/>
+        </w:rPr>
+        <w:t>, 6.4 H</w:t>
+      </w:r>
+    </w:p>
+    <w:p>
+      <w:pPr>
+        <w:numPr>
+          <w:ilvl w:val="0"/>
+          <w:numId w:val="1"/>
+        </w:numPr>
+        <w:spacing w:before="60" w:after="100" w:afterAutospacing="1" w:line="240" w:lineRule="auto"/>
+        <w:rPr>
+          <w:rFonts w:ascii="&amp;quot" w:eastAsia="Times New Roman" w:hAnsi="&amp;quot" w:cs="Times New Roman"/>
+          <w:color w:val="24292E"/>
+          <w:sz w:val="24"/>
+          <w:szCs w:val="24"/>
+        </w:rPr>
+      </w:pPr>
+      <w:hyperlink r:id="rId13" w:history="1">
+        <w:proofErr w:type="spellStart"/>
+        <w:r>
+          <w:rPr>
+            <w:rFonts w:ascii="&amp;quot" w:eastAsia="Times New Roman" w:hAnsi="&amp;quot" w:cs="Times New Roman"/>
+            <w:color w:val="0366D6"/>
+            <w:sz w:val="24"/>
+            <w:szCs w:val="24"/>
+          </w:rPr>
+          <w:t>Interpoles</w:t>
+        </w:r>
+        <w:proofErr w:type="spellEnd"/>
+      </w:hyperlink>
+      <w:r>
+        <w:rPr>
+          <w:rFonts w:ascii="&amp;quot" w:eastAsia="Times New Roman" w:hAnsi="&amp;quot" w:cs="Times New Roman"/>
+          <w:color w:val="24292E"/>
+          <w:sz w:val="24"/>
+          <w:szCs w:val="24"/>
+        </w:rPr>
+        <w:t xml:space="preserve"> Winding: 0.8 Ω, 5.8 </w:t>
+      </w:r>
+      <w:proofErr w:type="spellStart"/>
+      <w:r>
+        <w:rPr>
+          <w:rFonts w:ascii="&amp;quot" w:eastAsia="Times New Roman" w:hAnsi="&amp;quot" w:cs="Times New Roman"/>
+          <w:color w:val="24292E"/>
+          <w:sz w:val="24"/>
+          <w:szCs w:val="24"/>
+        </w:rPr>
+        <w:t>mH</w:t>
+      </w:r>
+      <w:proofErr w:type="spellEnd"/>
+    </w:p>
+    <w:p>
+      <w:pPr>
+        <w:keepNext/>
+        <w:ind w:left="720"/>
+        <w:rPr>
+          <w:noProof/>
+        </w:rPr>
+      </w:pPr>
+      <w:r>
+        <w:rPr>
+          <w:noProof/>
+        </w:rPr>
         <w:lastRenderedPageBreak/>
+        <w:t>Duty cycle is again 0.7 and output voltage is nearly 220 V at this part. Threfore input line to line voltage is nearly 320V</w:t>
+      </w:r>
+      <w:r>
+        <w:rPr>
+          <w:noProof/>
+          <w:vertAlign w:val="subscript"/>
+        </w:rPr>
+        <w:t>peak</w:t>
+      </w:r>
+      <w:r>
+        <w:rPr>
+          <w:noProof/>
+        </w:rPr>
+        <w:t xml:space="preserve">. </w:t>
+      </w:r>
+    </w:p>
+    <w:p>
+      <w:pPr>
+        <w:keepNext/>
+        <w:rPr>
+          <w:noProof/>
+        </w:rPr>
+      </w:pPr>
+    </w:p>
+    <w:p>
+      <w:pPr>
+        <w:keepNext/>
+      </w:pPr>
+      <w:r>
+        <w:rPr>
+          <w:noProof/>
+        </w:rPr>
         <w:drawing>
           <wp:inline distT="0" distB="0" distL="0" distR="0" wp14:anchorId="56ADD4C9" wp14:editId="1E5FDC24">
             <wp:extent cx="5972810" cy="2493645"/>
@@ -1133,7 +1354,7 @@
                     <pic:cNvPicPr/>
                   </pic:nvPicPr>
                   <pic:blipFill>
-                    <a:blip r:embed="rId12"/>
+                    <a:blip r:embed="rId14"/>
                     <a:stretch>
                       <a:fillRect/>
                     </a:stretch>
@@ -1198,12 +1419,18 @@
       </w:r>
     </w:p>
     <w:p/>
+    <w:p/>
+    <w:p/>
     <w:p>
       <w:pPr>
         <w:keepNext/>
         <w:jc w:val="center"/>
       </w:pPr>
       <w:r>
+        <w:rPr>
+          <w:noProof/>
+        </w:rPr>
+        <w:lastRenderedPageBreak/>
         <w:drawing>
           <wp:inline distT="0" distB="0" distL="0" distR="0">
             <wp:extent cx="4678680" cy="4189653"/>
@@ -1222,7 +1449,7 @@
                     </pic:cNvPicPr>
                   </pic:nvPicPr>
                   <pic:blipFill>
-                    <a:blip r:embed="rId13">
+                    <a:blip r:embed="rId15">
                       <a:extLst>
                         <a:ext uri="{28A0092B-C50C-407E-A947-70E740481C1C}">
                           <a14:useLocalDpi xmlns:a14="http://schemas.microsoft.com/office/drawing/2010/main" val="0"/>
@@ -1342,11 +1569,40 @@
     </w:p>
     <w:p/>
     <w:p>
+      <w:r>
+        <w:tab/>
+        <w:t xml:space="preserve">Input line to line voltage is 320 </w:t>
+      </w:r>
+      <w:proofErr w:type="spellStart"/>
+      <w:r>
+        <w:t>V</w:t>
+      </w:r>
+      <w:r>
+        <w:rPr>
+          <w:vertAlign w:val="subscript"/>
+        </w:rPr>
+        <w:t>peak</w:t>
+      </w:r>
+      <w:proofErr w:type="spellEnd"/>
+      <w:r>
+        <w:t xml:space="preserve"> as shown in </w:t>
+      </w:r>
+      <w:r>
+        <w:rPr>
+          <w:color w:val="FF0000"/>
+        </w:rPr>
+        <w:t>Figure 10.</w:t>
+      </w:r>
+    </w:p>
+    <w:p>
       <w:pPr>
         <w:pStyle w:val="ResimYazs"/>
         <w:jc w:val="center"/>
       </w:pPr>
       <w:r>
+        <w:rPr>
+          <w:noProof/>
+        </w:rPr>
         <w:lastRenderedPageBreak/>
         <w:drawing>
           <wp:inline distT="0" distB="0" distL="0" distR="0">
@@ -1366,7 +1622,7 @@
                     </pic:cNvPicPr>
                   </pic:nvPicPr>
                   <pic:blipFill>
-                    <a:blip r:embed="rId14">
+                    <a:blip r:embed="rId16">
                       <a:extLst>
                         <a:ext uri="{28A0092B-C50C-407E-A947-70E740481C1C}">
                           <a14:useLocalDpi xmlns:a14="http://schemas.microsoft.com/office/drawing/2010/main" val="0"/>
@@ -1481,15 +1737,47 @@
           <w:sz w:val="24"/>
           <w:szCs w:val="24"/>
         </w:rPr>
-        <w:t xml:space="preserve"> line to line </w:t>
-      </w:r>
-    </w:p>
-    <w:p/>
+        <w:t xml:space="preserve"> line to line</w:t>
+      </w:r>
+    </w:p>
+    <w:p>
+      <w:pPr>
+        <w:pStyle w:val="ResimYazs"/>
+        <w:rPr>
+          <w:i w:val="0"/>
+          <w:sz w:val="24"/>
+          <w:szCs w:val="24"/>
+        </w:rPr>
+      </w:pPr>
+    </w:p>
+    <w:p>
+      <w:pPr>
+        <w:ind w:firstLine="720"/>
+      </w:pPr>
+      <w:r>
+        <w:t xml:space="preserve">Similar to R load, there is a capacitor after three phase diode rectifier and it try to charge and input current has a characteristic as shown in </w:t>
+      </w:r>
+      <w:r>
+        <w:rPr>
+          <w:color w:val="FF0000"/>
+        </w:rPr>
+        <w:t>Figure 11.</w:t>
+      </w:r>
+    </w:p>
+    <w:p>
+      <w:pPr>
+        <w:ind w:firstLine="720"/>
+      </w:pPr>
+    </w:p>
     <w:p>
       <w:pPr>
         <w:jc w:val="center"/>
       </w:pPr>
       <w:r>
+        <w:rPr>
+          <w:noProof/>
+        </w:rPr>
+        <w:lastRenderedPageBreak/>
         <w:drawing>
           <wp:inline distT="0" distB="0" distL="0" distR="0">
             <wp:extent cx="4975860" cy="2784298"/>
@@ -1508,7 +1796,7 @@
                     </pic:cNvPicPr>
                   </pic:nvPicPr>
                   <pic:blipFill>
-                    <a:blip r:embed="rId15" cstate="print">
+                    <a:blip r:embed="rId17" cstate="print">
                       <a:extLst>
                         <a:ext uri="{28A0092B-C50C-407E-A947-70E740481C1C}">
                           <a14:useLocalDpi xmlns:a14="http://schemas.microsoft.com/office/drawing/2010/main" val="0"/>
@@ -1693,10 +1981,33 @@
     </w:p>
     <w:p/>
     <w:p>
+      <w:r>
+        <w:tab/>
+        <w:t xml:space="preserve">As shown in </w:t>
+      </w:r>
+      <w:r>
+        <w:rPr>
+          <w:color w:val="FF0000"/>
+        </w:rPr>
+        <w:t>Figure 12</w:t>
+      </w:r>
+      <w:r>
+        <w:t>, output voltage of the three phase rectifier has six pulse characteristic and 300 Hz frequency is observed. Output ripple is nearly 20 V for 320 V peak voltage</w:t>
+      </w:r>
+      <w:r>
+        <w:t>; that is ripple is nearly 6.25%. If there was not a capacitor after three phase diode rectifier, output ripple would be nearly 43 V; that is 13.45%.</w:t>
+      </w:r>
+    </w:p>
+    <w:p/>
+    <w:p>
       <w:pPr>
         <w:jc w:val="center"/>
       </w:pPr>
       <w:r>
+        <w:rPr>
+          <w:noProof/>
+        </w:rPr>
+        <w:lastRenderedPageBreak/>
         <w:drawing>
           <wp:inline distT="0" distB="0" distL="0" distR="0">
             <wp:extent cx="5295900" cy="4271395"/>
@@ -1715,7 +2026,7 @@
                     </pic:cNvPicPr>
                   </pic:nvPicPr>
                   <pic:blipFill>
-                    <a:blip r:embed="rId16">
+                    <a:blip r:embed="rId18">
                       <a:extLst>
                         <a:ext uri="{28A0092B-C50C-407E-A947-70E740481C1C}">
                           <a14:useLocalDpi xmlns:a14="http://schemas.microsoft.com/office/drawing/2010/main" val="0"/>
@@ -1843,9 +2154,35 @@
     <w:p/>
     <w:p>
       <w:pPr>
+        <w:rPr>
+          <w:color w:val="000000" w:themeColor="text1"/>
+        </w:rPr>
+      </w:pPr>
+      <w:r>
+        <w:tab/>
+        <w:t xml:space="preserve">There is output voltage waveform for motor load in </w:t>
+      </w:r>
+      <w:r>
+        <w:rPr>
+          <w:color w:val="FF0000"/>
+        </w:rPr>
+        <w:t xml:space="preserve">Figure 13. </w:t>
+      </w:r>
+      <w:r>
+        <w:rPr>
+          <w:color w:val="000000" w:themeColor="text1"/>
+        </w:rPr>
+        <w:t xml:space="preserve">There is buck converter after three phase rectifier and thanks to LC filter at the buck converter side, output voltage ripple is very low, which is nearly 1.4%. There is some spikes, however, it does not affect the motor considerably. </w:t>
+      </w:r>
+    </w:p>
+    <w:p>
+      <w:pPr>
         <w:jc w:val="center"/>
       </w:pPr>
       <w:r>
+        <w:rPr>
+          <w:noProof/>
+        </w:rPr>
         <w:lastRenderedPageBreak/>
         <w:drawing>
           <wp:inline distT="0" distB="0" distL="0" distR="0">
@@ -1865,7 +2202,7 @@
                     </pic:cNvPicPr>
                   </pic:nvPicPr>
                   <pic:blipFill>
-                    <a:blip r:embed="rId17">
+                    <a:blip r:embed="rId19">
                       <a:extLst>
                         <a:ext uri="{28A0092B-C50C-407E-A947-70E740481C1C}">
                           <a14:useLocalDpi xmlns:a14="http://schemas.microsoft.com/office/drawing/2010/main" val="0"/>
@@ -1974,13 +2311,29 @@
       </w:r>
       <w:proofErr w:type="spellEnd"/>
     </w:p>
-    <w:p/>
+    <w:p>
+      <w:r>
+        <w:tab/>
+        <w:t>Armature resistance is given as 28</w:t>
+      </w:r>
+      <w:r>
+        <w:rPr>
+          <w:rFonts w:cstheme="minorHAnsi"/>
+        </w:rPr>
+        <w:t>Ω</w:t>
+      </w:r>
+      <w:r>
+        <w:t xml:space="preserve"> for the motor so output current should be 1/28 of the voltage characteristic. In other words, waveform characteristic of output voltage is similar to that of output current; however magnitudes are different of course. Ripple is low which is nearly 1.3%.</w:t>
+      </w:r>
+    </w:p>
     <w:p>
       <w:pPr>
         <w:jc w:val="center"/>
       </w:pPr>
-      <w:bookmarkStart w:id="0" w:name="_GoBack"/>
-      <w:r>
+      <w:r>
+        <w:rPr>
+          <w:noProof/>
+        </w:rPr>
         <w:lastRenderedPageBreak/>
         <w:drawing>
           <wp:inline distT="0" distB="0" distL="0" distR="0">
@@ -2000,7 +2353,7 @@
                     </pic:cNvPicPr>
                   </pic:nvPicPr>
                   <pic:blipFill>
-                    <a:blip r:embed="rId18">
+                    <a:blip r:embed="rId20">
                       <a:extLst>
                         <a:ext uri="{28A0092B-C50C-407E-A947-70E740481C1C}">
                           <a14:useLocalDpi xmlns:a14="http://schemas.microsoft.com/office/drawing/2010/main" val="0"/>
@@ -2031,7 +2384,6 @@
           </wp:inline>
         </w:drawing>
       </w:r>
-      <w:bookmarkEnd w:id="0"/>
     </w:p>
     <w:p>
       <w:pPr>
@@ -2101,7 +2453,105 @@
       </w:r>
     </w:p>
     <w:p/>
-    <w:p/>
+    <w:p>
+      <w:pPr>
+        <w:rPr>
+          <w:color w:val="000000" w:themeColor="text1"/>
+        </w:rPr>
+      </w:pPr>
+      <w:r>
+        <w:tab/>
+        <w:t xml:space="preserve">There is inductor voltage waveform at </w:t>
+      </w:r>
+      <w:r>
+        <w:rPr>
+          <w:color w:val="FF0000"/>
+        </w:rPr>
+        <w:t>Figure 15.</w:t>
+      </w:r>
+      <w:r>
+        <w:rPr>
+          <w:color w:val="000000" w:themeColor="text1"/>
+        </w:rPr>
+        <w:t xml:space="preserve"> Continuous conduction mode is observed at the simulation. If switching frequency is decreased, discontinuous conduction mode can be observed because </w:t>
+      </w:r>
+    </w:p>
+    <w:p>
+      <w:pPr>
+        <w:rPr>
+          <w:color w:val="000000" w:themeColor="text1"/>
+        </w:rPr>
+      </w:pPr>
+      <m:oMathPara>
+        <m:oMath>
+          <m:r>
+            <w:rPr>
+              <w:rFonts w:ascii="Cambria Math" w:hAnsi="Cambria Math"/>
+              <w:color w:val="000000" w:themeColor="text1"/>
+            </w:rPr>
+            <m:t>IL,boundary=</m:t>
+          </m:r>
+          <m:d>
+            <m:dPr>
+              <m:ctrlPr>
+                <w:rPr>
+                  <w:rFonts w:ascii="Cambria Math" w:hAnsi="Cambria Math"/>
+                  <w:i/>
+                  <w:color w:val="000000" w:themeColor="text1"/>
+                </w:rPr>
+              </m:ctrlPr>
+            </m:dPr>
+            <m:e>
+              <m:r>
+                <w:rPr>
+                  <w:rFonts w:ascii="Cambria Math" w:hAnsi="Cambria Math"/>
+                  <w:color w:val="000000" w:themeColor="text1"/>
+                </w:rPr>
+                <m:t>1-D</m:t>
+              </m:r>
+            </m:e>
+          </m:d>
+          <m:r>
+            <w:rPr>
+              <w:rFonts w:ascii="Cambria Math" w:hAnsi="Cambria Math"/>
+              <w:color w:val="000000" w:themeColor="text1"/>
+            </w:rPr>
+            <m:t>*D*Ts*</m:t>
+          </m:r>
+          <m:f>
+            <m:fPr>
+              <m:ctrlPr>
+                <w:rPr>
+                  <w:rFonts w:ascii="Cambria Math" w:hAnsi="Cambria Math"/>
+                  <w:i/>
+                  <w:color w:val="000000" w:themeColor="text1"/>
+                </w:rPr>
+              </m:ctrlPr>
+            </m:fPr>
+            <m:num>
+              <m:r>
+                <w:rPr>
+                  <w:rFonts w:ascii="Cambria Math" w:hAnsi="Cambria Math"/>
+                  <w:color w:val="000000" w:themeColor="text1"/>
+                </w:rPr>
+                <m:t>Vd</m:t>
+              </m:r>
+            </m:num>
+            <m:den>
+              <m:r>
+                <w:rPr>
+                  <w:rFonts w:ascii="Cambria Math" w:hAnsi="Cambria Math"/>
+                  <w:color w:val="000000" w:themeColor="text1"/>
+                </w:rPr>
+                <m:t>2*L</m:t>
+              </m:r>
+            </m:den>
+          </m:f>
+        </m:oMath>
+      </m:oMathPara>
+      <w:bookmarkStart w:id="0" w:name="_GoBack"/>
+      <w:bookmarkEnd w:id="0"/>
+    </w:p>
     <w:p/>
     <w:sectPr>
       <w:pgSz w:w="12240" w:h="15840"/>
@@ -2111,6 +2561,163 @@
     </w:sectPr>
   </w:body>
 </w:document>
+</file>
+
+<file path=word/numbering.xml><?xml version="1.0" encoding="utf-8"?>
+<w:numbering xmlns:wpc="http://schemas.microsoft.com/office/word/2010/wordprocessingCanvas" xmlns:mc="http://schemas.openxmlformats.org/markup-compatibility/2006" xmlns:o="urn:schemas-microsoft-com:office:office" xmlns:r="http://schemas.openxmlformats.org/officeDocument/2006/relationships" xmlns:m="http://schemas.openxmlformats.org/officeDocument/2006/math" xmlns:v="urn:schemas-microsoft-com:vml" xmlns:wp14="http://schemas.microsoft.com/office/word/2010/wordprocessingDrawing" xmlns:wp="http://schemas.openxmlformats.org/drawingml/2006/wordprocessingDrawing" xmlns:w10="urn:schemas-microsoft-com:office:word" xmlns:w="http://schemas.openxmlformats.org/wordprocessingml/2006/main" xmlns:w14="http://schemas.microsoft.com/office/word/2010/wordml" xmlns:w15="http://schemas.microsoft.com/office/word/2012/wordml" xmlns:wpg="http://schemas.microsoft.com/office/word/2010/wordprocessingGroup" xmlns:wpi="http://schemas.microsoft.com/office/word/2010/wordprocessingInk" xmlns:wne="http://schemas.microsoft.com/office/word/2006/wordml" xmlns:wps="http://schemas.microsoft.com/office/word/2010/wordprocessingShape" mc:Ignorable="w14 w15 wp14">
+  <w:abstractNum w:abstractNumId="0" w15:restartNumberingAfterBreak="0">
+    <w:nsid w:val="6C584474"/>
+    <w:multiLevelType w:val="multilevel"/>
+    <w:tmpl w:val="A2A62ED6"/>
+    <w:lvl w:ilvl="0">
+      <w:start w:val="1"/>
+      <w:numFmt w:val="bullet"/>
+      <w:lvlText w:val=""/>
+      <w:lvlJc w:val="left"/>
+      <w:pPr>
+        <w:tabs>
+          <w:tab w:val="num" w:pos="720"/>
+        </w:tabs>
+        <w:ind w:left="720" w:hanging="360"/>
+      </w:pPr>
+      <w:rPr>
+        <w:rFonts w:ascii="Symbol" w:hAnsi="Symbol" w:hint="default"/>
+        <w:sz w:val="20"/>
+      </w:rPr>
+    </w:lvl>
+    <w:lvl w:ilvl="1" w:tentative="1">
+      <w:start w:val="1"/>
+      <w:numFmt w:val="bullet"/>
+      <w:lvlText w:val="o"/>
+      <w:lvlJc w:val="left"/>
+      <w:pPr>
+        <w:tabs>
+          <w:tab w:val="num" w:pos="1440"/>
+        </w:tabs>
+        <w:ind w:left="1440" w:hanging="360"/>
+      </w:pPr>
+      <w:rPr>
+        <w:rFonts w:ascii="Courier New" w:hAnsi="Courier New" w:hint="default"/>
+        <w:sz w:val="20"/>
+      </w:rPr>
+    </w:lvl>
+    <w:lvl w:ilvl="2" w:tentative="1">
+      <w:start w:val="1"/>
+      <w:numFmt w:val="bullet"/>
+      <w:lvlText w:val=""/>
+      <w:lvlJc w:val="left"/>
+      <w:pPr>
+        <w:tabs>
+          <w:tab w:val="num" w:pos="2160"/>
+        </w:tabs>
+        <w:ind w:left="2160" w:hanging="360"/>
+      </w:pPr>
+      <w:rPr>
+        <w:rFonts w:ascii="Wingdings" w:hAnsi="Wingdings" w:hint="default"/>
+        <w:sz w:val="20"/>
+      </w:rPr>
+    </w:lvl>
+    <w:lvl w:ilvl="3" w:tentative="1">
+      <w:start w:val="1"/>
+      <w:numFmt w:val="bullet"/>
+      <w:lvlText w:val=""/>
+      <w:lvlJc w:val="left"/>
+      <w:pPr>
+        <w:tabs>
+          <w:tab w:val="num" w:pos="2880"/>
+        </w:tabs>
+        <w:ind w:left="2880" w:hanging="360"/>
+      </w:pPr>
+      <w:rPr>
+        <w:rFonts w:ascii="Wingdings" w:hAnsi="Wingdings" w:hint="default"/>
+        <w:sz w:val="20"/>
+      </w:rPr>
+    </w:lvl>
+    <w:lvl w:ilvl="4" w:tentative="1">
+      <w:start w:val="1"/>
+      <w:numFmt w:val="bullet"/>
+      <w:lvlText w:val=""/>
+      <w:lvlJc w:val="left"/>
+      <w:pPr>
+        <w:tabs>
+          <w:tab w:val="num" w:pos="3600"/>
+        </w:tabs>
+        <w:ind w:left="3600" w:hanging="360"/>
+      </w:pPr>
+      <w:rPr>
+        <w:rFonts w:ascii="Wingdings" w:hAnsi="Wingdings" w:hint="default"/>
+        <w:sz w:val="20"/>
+      </w:rPr>
+    </w:lvl>
+    <w:lvl w:ilvl="5" w:tentative="1">
+      <w:start w:val="1"/>
+      <w:numFmt w:val="bullet"/>
+      <w:lvlText w:val=""/>
+      <w:lvlJc w:val="left"/>
+      <w:pPr>
+        <w:tabs>
+          <w:tab w:val="num" w:pos="4320"/>
+        </w:tabs>
+        <w:ind w:left="4320" w:hanging="360"/>
+      </w:pPr>
+      <w:rPr>
+        <w:rFonts w:ascii="Wingdings" w:hAnsi="Wingdings" w:hint="default"/>
+        <w:sz w:val="20"/>
+      </w:rPr>
+    </w:lvl>
+    <w:lvl w:ilvl="6" w:tentative="1">
+      <w:start w:val="1"/>
+      <w:numFmt w:val="bullet"/>
+      <w:lvlText w:val=""/>
+      <w:lvlJc w:val="left"/>
+      <w:pPr>
+        <w:tabs>
+          <w:tab w:val="num" w:pos="5040"/>
+        </w:tabs>
+        <w:ind w:left="5040" w:hanging="360"/>
+      </w:pPr>
+      <w:rPr>
+        <w:rFonts w:ascii="Wingdings" w:hAnsi="Wingdings" w:hint="default"/>
+        <w:sz w:val="20"/>
+      </w:rPr>
+    </w:lvl>
+    <w:lvl w:ilvl="7" w:tentative="1">
+      <w:start w:val="1"/>
+      <w:numFmt w:val="bullet"/>
+      <w:lvlText w:val=""/>
+      <w:lvlJc w:val="left"/>
+      <w:pPr>
+        <w:tabs>
+          <w:tab w:val="num" w:pos="5760"/>
+        </w:tabs>
+        <w:ind w:left="5760" w:hanging="360"/>
+      </w:pPr>
+      <w:rPr>
+        <w:rFonts w:ascii="Wingdings" w:hAnsi="Wingdings" w:hint="default"/>
+        <w:sz w:val="20"/>
+      </w:rPr>
+    </w:lvl>
+    <w:lvl w:ilvl="8" w:tentative="1">
+      <w:start w:val="1"/>
+      <w:numFmt w:val="bullet"/>
+      <w:lvlText w:val=""/>
+      <w:lvlJc w:val="left"/>
+      <w:pPr>
+        <w:tabs>
+          <w:tab w:val="num" w:pos="6480"/>
+        </w:tabs>
+        <w:ind w:left="6480" w:hanging="360"/>
+      </w:pPr>
+      <w:rPr>
+        <w:rFonts w:ascii="Wingdings" w:hAnsi="Wingdings" w:hint="default"/>
+        <w:sz w:val="20"/>
+      </w:rPr>
+    </w:lvl>
+  </w:abstractNum>
+  <w:num w:numId="1">
+    <w:abstractNumId w:val="0"/>
+  </w:num>
+</w:numbering>
 </file>
 
 <file path=word/styles.xml><?xml version="1.0" encoding="utf-8"?>
@@ -2563,6 +3170,18 @@
       <w:color w:val="808080"/>
     </w:rPr>
   </w:style>
+  <w:style w:type="character" w:styleId="Kpr">
+    <w:name w:val="Hyperlink"/>
+    <w:basedOn w:val="VarsaylanParagrafYazTipi"/>
+    <w:uiPriority w:val="99"/>
+    <w:semiHidden/>
+    <w:unhideWhenUsed/>
+    <w:rsid w:val="009726B4"/>
+    <w:rPr>
+      <w:color w:val="0000FF"/>
+      <w:u w:val="single"/>
+    </w:rPr>
+  </w:style>
 </w:styles>
 </file>
 

</xml_diff>